<commit_message>
Izzy updated scripts and data
</commit_message>
<xml_diff>
--- a/writing/dissertation_draft.docx
+++ b/writing/dissertation_draft.docx
@@ -9,6 +9,7 @@
       <w:r>
         <w:rPr>
           <w:noProof/>
+          <w:lang w:val="en-GB" w:eastAsia="zh-CN"/>
         </w:rPr>
         <w:drawing>
           <wp:inline distT="0" distB="0" distL="0" distR="0" wp14:anchorId="1A68529E" wp14:editId="2F3642B4">
@@ -628,15 +629,7 @@
           <w:sz w:val="22"/>
           <w:szCs w:val="22"/>
         </w:rPr>
-        <w:t>April 201</w:t>
-      </w:r>
-      <w:r>
-        <w:rPr>
-          <w:rFonts w:ascii="Arial" w:eastAsia="Arial" w:hAnsi="Arial" w:cs="Arial"/>
-          <w:sz w:val="22"/>
-          <w:szCs w:val="22"/>
-        </w:rPr>
-        <w:t>9</w:t>
+        <w:t>April 2019</w:t>
       </w:r>
     </w:p>
     <w:p>
@@ -2104,7 +2097,39 @@
           <w:sz w:val="22"/>
           <w:szCs w:val="22"/>
         </w:rPr>
-        <w:t xml:space="preserve"> and ability to keep me grounded</w:t>
+        <w:t xml:space="preserve"> and </w:t>
+      </w:r>
+      <w:r>
+        <w:rPr>
+          <w:rFonts w:ascii="Arial" w:hAnsi="Arial" w:cs="Arial"/>
+          <w:sz w:val="22"/>
+          <w:szCs w:val="22"/>
+        </w:rPr>
+        <w:t>advice that ke</w:t>
+      </w:r>
+      <w:r>
+        <w:rPr>
+          <w:rFonts w:ascii="Arial" w:hAnsi="Arial" w:cs="Arial"/>
+          <w:sz w:val="22"/>
+          <w:szCs w:val="22"/>
+        </w:rPr>
+        <w:t>p</w:t>
+      </w:r>
+      <w:r>
+        <w:rPr>
+          <w:rFonts w:ascii="Arial" w:hAnsi="Arial" w:cs="Arial"/>
+          <w:sz w:val="22"/>
+          <w:szCs w:val="22"/>
+        </w:rPr>
+        <w:t>t</w:t>
+      </w:r>
+      <w:r>
+        <w:rPr>
+          <w:rFonts w:ascii="Arial" w:hAnsi="Arial" w:cs="Arial"/>
+          <w:sz w:val="22"/>
+          <w:szCs w:val="22"/>
+        </w:rPr>
+        <w:t xml:space="preserve"> me grounded</w:t>
       </w:r>
       <w:r>
         <w:rPr>
@@ -2208,7 +2233,15 @@
           <w:sz w:val="22"/>
           <w:szCs w:val="22"/>
         </w:rPr>
-        <w:t xml:space="preserve"> PhD student Gergana </w:t>
+        <w:t xml:space="preserve"> Ph</w:t>
+      </w:r>
+      <w:r>
+        <w:rPr>
+          <w:rFonts w:ascii="Arial" w:hAnsi="Arial" w:cs="Arial"/>
+          <w:sz w:val="22"/>
+          <w:szCs w:val="22"/>
+        </w:rPr>
+        <w:t xml:space="preserve">D student Gergana </w:t>
       </w:r>
       <w:proofErr w:type="spellStart"/>
       <w:r>
@@ -2226,15 +2259,95 @@
           <w:sz w:val="22"/>
           <w:szCs w:val="22"/>
         </w:rPr>
-        <w:t xml:space="preserve"> for </w:t>
-      </w:r>
-      <w:r>
-        <w:rPr>
-          <w:rFonts w:ascii="Arial" w:hAnsi="Arial" w:cs="Arial"/>
-          <w:sz w:val="22"/>
-          <w:szCs w:val="22"/>
-        </w:rPr>
-        <w:t xml:space="preserve">her dedication, knowledge and encouragement throughout this process and always. Without her, I would have never found my love for data science.  </w:t>
+        <w:t xml:space="preserve"> for sharing code and resources, and her dedication,</w:t>
+      </w:r>
+      <w:r>
+        <w:rPr>
+          <w:rFonts w:ascii="Arial" w:hAnsi="Arial" w:cs="Arial"/>
+          <w:sz w:val="22"/>
+          <w:szCs w:val="22"/>
+        </w:rPr>
+        <w:t xml:space="preserve"> knowledge and encouragement throughout this process and always. Without her, I would have never found my love for data science.</w:t>
+      </w:r>
+      <w:r>
+        <w:rPr>
+          <w:rFonts w:ascii="Arial" w:hAnsi="Arial" w:cs="Arial"/>
+          <w:sz w:val="22"/>
+          <w:szCs w:val="22"/>
+        </w:rPr>
+        <w:t xml:space="preserve"> I would like to also thank the rest of the Team Shrub research group at the University of Edinburgh: my </w:t>
+      </w:r>
+      <w:proofErr w:type="spellStart"/>
+      <w:r>
+        <w:rPr>
+          <w:rFonts w:ascii="Arial" w:hAnsi="Arial" w:cs="Arial"/>
+          <w:sz w:val="22"/>
+          <w:szCs w:val="22"/>
+        </w:rPr>
+        <w:t>coursemate</w:t>
+      </w:r>
+      <w:proofErr w:type="spellEnd"/>
+      <w:r>
+        <w:rPr>
+          <w:rFonts w:ascii="Arial" w:hAnsi="Arial" w:cs="Arial"/>
+          <w:sz w:val="22"/>
+          <w:szCs w:val="22"/>
+        </w:rPr>
+        <w:t xml:space="preserve"> Cameron Cosgrove, </w:t>
+      </w:r>
+      <w:proofErr w:type="spellStart"/>
+      <w:r>
+        <w:rPr>
+          <w:rFonts w:ascii="Arial" w:hAnsi="Arial" w:cs="Arial"/>
+          <w:sz w:val="22"/>
+          <w:szCs w:val="22"/>
+        </w:rPr>
+        <w:t>Dr</w:t>
+      </w:r>
+      <w:proofErr w:type="spellEnd"/>
+      <w:r>
+        <w:rPr>
+          <w:rFonts w:ascii="Arial" w:hAnsi="Arial" w:cs="Arial"/>
+          <w:sz w:val="22"/>
+          <w:szCs w:val="22"/>
+        </w:rPr>
+        <w:t xml:space="preserve"> Sandra </w:t>
+      </w:r>
+      <w:proofErr w:type="spellStart"/>
+      <w:r>
+        <w:rPr>
+          <w:rFonts w:ascii="Arial" w:hAnsi="Arial" w:cs="Arial"/>
+          <w:sz w:val="22"/>
+          <w:szCs w:val="22"/>
+        </w:rPr>
+        <w:t>Algers-Blondin</w:t>
+      </w:r>
+      <w:proofErr w:type="spellEnd"/>
+      <w:r>
+        <w:rPr>
+          <w:rFonts w:ascii="Arial" w:hAnsi="Arial" w:cs="Arial"/>
+          <w:sz w:val="22"/>
+          <w:szCs w:val="22"/>
+        </w:rPr>
+        <w:t xml:space="preserve"> and Mariana Garcia </w:t>
+      </w:r>
+      <w:proofErr w:type="spellStart"/>
+      <w:r>
+        <w:rPr>
+          <w:rFonts w:ascii="Arial" w:hAnsi="Arial" w:cs="Arial"/>
+          <w:sz w:val="22"/>
+          <w:szCs w:val="22"/>
+        </w:rPr>
+        <w:t>Criadio</w:t>
+      </w:r>
+      <w:proofErr w:type="spellEnd"/>
+      <w:r>
+        <w:rPr>
+          <w:rFonts w:ascii="Arial" w:hAnsi="Arial" w:cs="Arial"/>
+          <w:sz w:val="22"/>
+          <w:szCs w:val="22"/>
+        </w:rPr>
+        <w:t xml:space="preserve"> for helping me plan and achieve the goals of my dissertation.</w:t>
       </w:r>
     </w:p>
     <w:p>
@@ -2278,15 +2391,7 @@
           <w:sz w:val="22"/>
           <w:szCs w:val="22"/>
         </w:rPr>
-        <w:t xml:space="preserve"> PhD candidate), Keiko Nomura </w:t>
-      </w:r>
-      <w:r>
-        <w:rPr>
-          <w:rFonts w:ascii="Arial" w:hAnsi="Arial" w:cs="Arial"/>
-          <w:sz w:val="22"/>
-          <w:szCs w:val="22"/>
-        </w:rPr>
-        <w:t>(University of Edinburgh</w:t>
+        <w:t xml:space="preserve"> PhD candidate), Keiko Nomura (University of Edinburgh</w:t>
       </w:r>
       <w:r>
         <w:rPr>
@@ -2302,15 +2407,7 @@
           <w:sz w:val="22"/>
           <w:szCs w:val="22"/>
         </w:rPr>
-        <w:t xml:space="preserve"> PhD candidate)</w:t>
-      </w:r>
-      <w:r>
-        <w:rPr>
-          <w:rFonts w:ascii="Arial" w:hAnsi="Arial" w:cs="Arial"/>
-          <w:sz w:val="22"/>
-          <w:szCs w:val="22"/>
-        </w:rPr>
-        <w:t xml:space="preserve"> and </w:t>
+        <w:t xml:space="preserve"> PhD candidate) and </w:t>
       </w:r>
       <w:proofErr w:type="spellStart"/>
       <w:r>
@@ -2500,7 +2597,31 @@
           <w:sz w:val="22"/>
           <w:szCs w:val="22"/>
         </w:rPr>
-        <w:t>. Without these ladies, I would not have the confidence, strength and passion to complete this dissertation. A final thanks goes to my family: thank you for supporting my decision to travel across the pond for university. I can happily say it was the best decision of my life.</w:t>
+        <w:t xml:space="preserve">. Without these ladies, I would not have the confidence, strength and passion to complete this dissertation. A final thanks goes to my family: thank you for supporting my decision to travel across the pond for university. I can </w:t>
+      </w:r>
+      <w:r>
+        <w:rPr>
+          <w:rFonts w:ascii="Arial" w:hAnsi="Arial" w:cs="Arial"/>
+          <w:sz w:val="22"/>
+          <w:szCs w:val="22"/>
+        </w:rPr>
+        <w:t>confidently</w:t>
+      </w:r>
+      <w:r>
+        <w:rPr>
+          <w:rFonts w:ascii="Arial" w:hAnsi="Arial" w:cs="Arial"/>
+          <w:sz w:val="22"/>
+          <w:szCs w:val="22"/>
+        </w:rPr>
+        <w:t xml:space="preserve"> say it was the best decision </w:t>
+      </w:r>
+      <w:r>
+        <w:rPr>
+          <w:rFonts w:ascii="Arial" w:hAnsi="Arial" w:cs="Arial"/>
+          <w:sz w:val="22"/>
+          <w:szCs w:val="22"/>
+        </w:rPr>
+        <w:t>I’ve ever made.</w:t>
       </w:r>
     </w:p>
     <w:p>
@@ -2662,16 +2783,16 @@
           <w:szCs w:val="28"/>
         </w:rPr>
       </w:pPr>
-    </w:p>
-    <w:p>
-      <w:pPr>
+      <w:r>
         <w:rPr>
           <w:rFonts w:ascii="Arial" w:hAnsi="Arial" w:cs="Arial"/>
           <w:b/>
           <w:sz w:val="28"/>
           <w:szCs w:val="28"/>
         </w:rPr>
-      </w:pPr>
+        <w:lastRenderedPageBreak/>
+        <w:t>List of abbreviations</w:t>
+      </w:r>
     </w:p>
     <w:p>
       <w:pPr>
@@ -2687,57 +2808,50 @@
       <w:pPr>
         <w:rPr>
           <w:rFonts w:ascii="Arial" w:hAnsi="Arial" w:cs="Arial"/>
-          <w:b/>
-          <w:sz w:val="28"/>
-          <w:szCs w:val="28"/>
-        </w:rPr>
-      </w:pPr>
-    </w:p>
-    <w:p>
-      <w:pPr>
-        <w:rPr>
-          <w:rFonts w:ascii="Arial" w:hAnsi="Arial" w:cs="Arial"/>
-          <w:b/>
-          <w:sz w:val="28"/>
-          <w:szCs w:val="28"/>
-        </w:rPr>
-      </w:pPr>
-      <w:r>
-        <w:rPr>
-          <w:rFonts w:ascii="Arial" w:hAnsi="Arial" w:cs="Arial"/>
-          <w:b/>
-          <w:sz w:val="28"/>
-          <w:szCs w:val="28"/>
-        </w:rPr>
-        <w:lastRenderedPageBreak/>
-        <w:t>List of abbreviations</w:t>
-      </w:r>
-    </w:p>
-    <w:p>
-      <w:pPr>
-        <w:rPr>
-          <w:rFonts w:ascii="Arial" w:hAnsi="Arial" w:cs="Arial"/>
-          <w:b/>
-          <w:sz w:val="28"/>
-          <w:szCs w:val="28"/>
-        </w:rPr>
-      </w:pPr>
-    </w:p>
-    <w:p>
-      <w:pPr>
-        <w:rPr>
-          <w:rFonts w:ascii="Arial" w:hAnsi="Arial" w:cs="Arial"/>
-          <w:sz w:val="22"/>
-          <w:szCs w:val="22"/>
-        </w:rPr>
-      </w:pPr>
-      <w:r>
-        <w:rPr>
-          <w:rFonts w:ascii="Arial" w:hAnsi="Arial" w:cs="Arial"/>
-          <w:sz w:val="22"/>
-          <w:szCs w:val="22"/>
-        </w:rPr>
-        <w:t xml:space="preserve">EU   European Union </w:t>
+          <w:sz w:val="22"/>
+          <w:szCs w:val="22"/>
+        </w:rPr>
+      </w:pPr>
+      <w:r>
+        <w:rPr>
+          <w:rFonts w:ascii="Arial" w:hAnsi="Arial" w:cs="Arial"/>
+          <w:sz w:val="22"/>
+          <w:szCs w:val="22"/>
+        </w:rPr>
+        <w:t xml:space="preserve">EU   </w:t>
+      </w:r>
+      <w:r>
+        <w:rPr>
+          <w:rFonts w:ascii="Arial" w:hAnsi="Arial" w:cs="Arial"/>
+          <w:sz w:val="22"/>
+          <w:szCs w:val="22"/>
+        </w:rPr>
+        <w:t xml:space="preserve">     </w:t>
+      </w:r>
+      <w:r>
+        <w:rPr>
+          <w:rFonts w:ascii="Arial" w:hAnsi="Arial" w:cs="Arial"/>
+          <w:sz w:val="22"/>
+          <w:szCs w:val="22"/>
+        </w:rPr>
+        <w:t xml:space="preserve">European Union </w:t>
+      </w:r>
+    </w:p>
+    <w:p>
+      <w:pPr>
+        <w:rPr>
+          <w:rFonts w:ascii="Arial" w:hAnsi="Arial" w:cs="Arial"/>
+          <w:sz w:val="22"/>
+          <w:szCs w:val="22"/>
+        </w:rPr>
+      </w:pPr>
+      <w:r>
+        <w:rPr>
+          <w:rFonts w:ascii="Arial" w:hAnsi="Arial" w:cs="Arial"/>
+          <w:sz w:val="22"/>
+          <w:szCs w:val="22"/>
+        </w:rPr>
+        <w:t xml:space="preserve">GEE     Google Earth Engine </w:t>
       </w:r>
       <w:r>
         <w:rPr>
@@ -2778,41 +2892,132 @@
           <w:sz w:val="22"/>
           <w:szCs w:val="22"/>
         </w:rPr>
-        <w:t xml:space="preserve"> Land-use change </w:t>
-      </w:r>
-    </w:p>
-    <w:p>
-      <w:pPr>
-        <w:rPr>
-          <w:rFonts w:ascii="Arial" w:hAnsi="Arial" w:cs="Arial"/>
-          <w:sz w:val="22"/>
-          <w:szCs w:val="22"/>
-        </w:rPr>
-      </w:pPr>
-      <w:r>
-        <w:rPr>
-          <w:rFonts w:ascii="Arial" w:hAnsi="Arial" w:cs="Arial"/>
-          <w:sz w:val="22"/>
-          <w:szCs w:val="22"/>
-        </w:rPr>
-        <w:t xml:space="preserve">SPE Socio-politico-economic </w:t>
-      </w:r>
-    </w:p>
-    <w:p>
-      <w:pPr>
-        <w:rPr>
-          <w:rFonts w:ascii="Arial" w:hAnsi="Arial" w:cs="Arial"/>
-          <w:sz w:val="22"/>
-          <w:szCs w:val="22"/>
-        </w:rPr>
-      </w:pPr>
-      <w:r>
-        <w:rPr>
-          <w:rFonts w:ascii="Arial" w:hAnsi="Arial" w:cs="Arial"/>
-          <w:sz w:val="22"/>
-          <w:szCs w:val="22"/>
-        </w:rPr>
-        <w:t>SUC Soviet Union collapse</w:t>
+        <w:t xml:space="preserve"> </w:t>
+      </w:r>
+      <w:r>
+        <w:rPr>
+          <w:rFonts w:ascii="Arial" w:hAnsi="Arial" w:cs="Arial"/>
+          <w:sz w:val="22"/>
+          <w:szCs w:val="22"/>
+        </w:rPr>
+        <w:t xml:space="preserve">     </w:t>
+      </w:r>
+      <w:r>
+        <w:rPr>
+          <w:rFonts w:ascii="Arial" w:hAnsi="Arial" w:cs="Arial"/>
+          <w:sz w:val="22"/>
+          <w:szCs w:val="22"/>
+        </w:rPr>
+        <w:t>Land</w:t>
+      </w:r>
+      <w:r>
+        <w:rPr>
+          <w:rFonts w:ascii="Arial" w:hAnsi="Arial" w:cs="Arial"/>
+          <w:sz w:val="22"/>
+          <w:szCs w:val="22"/>
+        </w:rPr>
+        <w:t xml:space="preserve"> </w:t>
+      </w:r>
+      <w:r>
+        <w:rPr>
+          <w:rFonts w:ascii="Arial" w:hAnsi="Arial" w:cs="Arial"/>
+          <w:sz w:val="22"/>
+          <w:szCs w:val="22"/>
+        </w:rPr>
+        <w:t xml:space="preserve">use change </w:t>
+      </w:r>
+    </w:p>
+    <w:p>
+      <w:pPr>
+        <w:rPr>
+          <w:rFonts w:ascii="Arial" w:hAnsi="Arial" w:cs="Arial"/>
+          <w:sz w:val="22"/>
+          <w:szCs w:val="22"/>
+        </w:rPr>
+      </w:pPr>
+      <w:r>
+        <w:rPr>
+          <w:rFonts w:ascii="Arial" w:hAnsi="Arial" w:cs="Arial"/>
+          <w:bCs/>
+          <w:sz w:val="22"/>
+          <w:szCs w:val="22"/>
+        </w:rPr>
+        <w:t xml:space="preserve">LUCAS </w:t>
+      </w:r>
+      <w:r>
+        <w:rPr>
+          <w:rFonts w:ascii="Arial" w:hAnsi="Arial" w:cs="Arial"/>
+          <w:bCs/>
+          <w:sz w:val="22"/>
+          <w:szCs w:val="22"/>
+        </w:rPr>
+        <w:t>Land Use and Coverage Area frame Survey</w:t>
+      </w:r>
+    </w:p>
+    <w:p>
+      <w:pPr>
+        <w:rPr>
+          <w:rFonts w:ascii="Arial" w:hAnsi="Arial" w:cs="Arial"/>
+          <w:sz w:val="22"/>
+          <w:szCs w:val="22"/>
+        </w:rPr>
+      </w:pPr>
+      <w:r>
+        <w:rPr>
+          <w:rFonts w:ascii="Arial" w:hAnsi="Arial" w:cs="Arial"/>
+          <w:sz w:val="22"/>
+          <w:szCs w:val="22"/>
+        </w:rPr>
+        <w:t xml:space="preserve">SPE </w:t>
+      </w:r>
+      <w:r>
+        <w:rPr>
+          <w:rFonts w:ascii="Arial" w:hAnsi="Arial" w:cs="Arial"/>
+          <w:sz w:val="22"/>
+          <w:szCs w:val="22"/>
+        </w:rPr>
+        <w:t xml:space="preserve">     </w:t>
+      </w:r>
+      <w:r>
+        <w:rPr>
+          <w:rFonts w:ascii="Arial" w:hAnsi="Arial" w:cs="Arial"/>
+          <w:sz w:val="22"/>
+          <w:szCs w:val="22"/>
+        </w:rPr>
+        <w:t xml:space="preserve">Socio-politico-economic </w:t>
+      </w:r>
+    </w:p>
+    <w:p>
+      <w:pPr>
+        <w:rPr>
+          <w:rFonts w:ascii="Arial" w:hAnsi="Arial" w:cs="Arial"/>
+          <w:sz w:val="22"/>
+          <w:szCs w:val="22"/>
+        </w:rPr>
+      </w:pPr>
+      <w:r>
+        <w:rPr>
+          <w:rFonts w:ascii="Arial" w:hAnsi="Arial" w:cs="Arial"/>
+          <w:sz w:val="22"/>
+          <w:szCs w:val="22"/>
+        </w:rPr>
+        <w:t xml:space="preserve">SUC </w:t>
+      </w:r>
+      <w:r>
+        <w:rPr>
+          <w:rFonts w:ascii="Arial" w:hAnsi="Arial" w:cs="Arial"/>
+          <w:sz w:val="22"/>
+          <w:szCs w:val="22"/>
+        </w:rPr>
+        <w:t xml:space="preserve">     </w:t>
+      </w:r>
+      <w:r>
+        <w:rPr>
+          <w:rFonts w:ascii="Arial" w:hAnsi="Arial" w:cs="Arial"/>
+          <w:sz w:val="22"/>
+          <w:szCs w:val="22"/>
+        </w:rPr>
+        <w:t>Soviet Union collapse</w:t>
       </w:r>
     </w:p>
     <w:p>
@@ -3302,7 +3507,23 @@
           <w:sz w:val="22"/>
           <w:szCs w:val="22"/>
         </w:rPr>
-        <w:t>Land-use, as defined by human use of land (Meyer and Turner, 1992), is undoubtedly an</w:t>
+        <w:t>Land</w:t>
+      </w:r>
+      <w:r>
+        <w:rPr>
+          <w:rFonts w:ascii="Arial" w:hAnsi="Arial" w:cs="Arial"/>
+          <w:sz w:val="22"/>
+          <w:szCs w:val="22"/>
+        </w:rPr>
+        <w:t xml:space="preserve"> </w:t>
+      </w:r>
+      <w:r>
+        <w:rPr>
+          <w:rFonts w:ascii="Arial" w:hAnsi="Arial" w:cs="Arial"/>
+          <w:sz w:val="22"/>
+          <w:szCs w:val="22"/>
+        </w:rPr>
+        <w:t>use, as defined by human use of land (Meyer and Turner, 1992), is undoubtedly an</w:t>
       </w:r>
     </w:p>
     <w:p>
@@ -3356,7 +3577,23 @@
           <w:sz w:val="22"/>
           <w:szCs w:val="22"/>
         </w:rPr>
-        <w:t xml:space="preserve">Turner et al., 2007). Human-driven land-use change through </w:t>
+        <w:t>Turner et al., 2007). Human-driven land</w:t>
+      </w:r>
+      <w:r>
+        <w:rPr>
+          <w:rFonts w:ascii="Arial" w:hAnsi="Arial" w:cs="Arial"/>
+          <w:sz w:val="22"/>
+          <w:szCs w:val="22"/>
+        </w:rPr>
+        <w:t xml:space="preserve"> </w:t>
+      </w:r>
+      <w:r>
+        <w:rPr>
+          <w:rFonts w:ascii="Arial" w:hAnsi="Arial" w:cs="Arial"/>
+          <w:sz w:val="22"/>
+          <w:szCs w:val="22"/>
+        </w:rPr>
+        <w:t xml:space="preserve">use change through </w:t>
       </w:r>
       <w:proofErr w:type="spellStart"/>
       <w:r>
@@ -3446,7 +3683,23 @@
           <w:sz w:val="22"/>
           <w:szCs w:val="22"/>
         </w:rPr>
-        <w:t>resulted directly from human land-use, altering the global carbon cycle (Foley et al., 2005;</w:t>
+        <w:t>resulted directly from human land</w:t>
+      </w:r>
+      <w:r>
+        <w:rPr>
+          <w:rFonts w:ascii="Arial" w:hAnsi="Arial" w:cs="Arial"/>
+          <w:sz w:val="22"/>
+          <w:szCs w:val="22"/>
+        </w:rPr>
+        <w:t xml:space="preserve"> </w:t>
+      </w:r>
+      <w:r>
+        <w:rPr>
+          <w:rFonts w:ascii="Arial" w:hAnsi="Arial" w:cs="Arial"/>
+          <w:sz w:val="22"/>
+          <w:szCs w:val="22"/>
+        </w:rPr>
+        <w:t>use, altering the global carbon cycle (Foley et al., 2005;</w:t>
       </w:r>
     </w:p>
     <w:p>
@@ -3762,7 +4015,23 @@
           <w:sz w:val="22"/>
           <w:szCs w:val="22"/>
         </w:rPr>
-        <w:t xml:space="preserve">mitigating against the negative effects of land-use change (Foley and </w:t>
+        <w:t>mitigating against the negative effects of land</w:t>
+      </w:r>
+      <w:r>
+        <w:rPr>
+          <w:rFonts w:ascii="Arial" w:hAnsi="Arial" w:cs="Arial"/>
+          <w:sz w:val="22"/>
+          <w:szCs w:val="22"/>
+        </w:rPr>
+        <w:t xml:space="preserve"> </w:t>
+      </w:r>
+      <w:r>
+        <w:rPr>
+          <w:rFonts w:ascii="Arial" w:hAnsi="Arial" w:cs="Arial"/>
+          <w:sz w:val="22"/>
+          <w:szCs w:val="22"/>
+        </w:rPr>
+        <w:t xml:space="preserve">use change (Foley and </w:t>
       </w:r>
       <w:proofErr w:type="spellStart"/>
       <w:r>
@@ -3798,7 +4067,23 @@
           <w:sz w:val="22"/>
           <w:szCs w:val="22"/>
         </w:rPr>
-        <w:t>Countries appear to follow similar trajectories of changing land-use regimes, moving from</w:t>
+        <w:t>Countries appear to follow similar trajectories of changing land</w:t>
+      </w:r>
+      <w:r>
+        <w:rPr>
+          <w:rFonts w:ascii="Arial" w:hAnsi="Arial" w:cs="Arial"/>
+          <w:sz w:val="22"/>
+          <w:szCs w:val="22"/>
+        </w:rPr>
+        <w:t xml:space="preserve"> </w:t>
+      </w:r>
+      <w:r>
+        <w:rPr>
+          <w:rFonts w:ascii="Arial" w:hAnsi="Arial" w:cs="Arial"/>
+          <w:sz w:val="22"/>
+          <w:szCs w:val="22"/>
+        </w:rPr>
+        <w:t>use regimes, moving from</w:t>
       </w:r>
     </w:p>
     <w:p>
@@ -3828,20 +4113,33 @@
           <w:szCs w:val="22"/>
         </w:rPr>
       </w:pPr>
-      <w:r>
-        <w:rPr>
-          <w:rFonts w:ascii="Arial" w:hAnsi="Arial" w:cs="Arial"/>
-          <w:sz w:val="22"/>
-          <w:szCs w:val="22"/>
-        </w:rPr>
-        <w:t>contexts (</w:t>
-      </w:r>
       <w:proofErr w:type="spellStart"/>
       <w:r>
         <w:rPr>
           <w:rFonts w:ascii="Arial" w:hAnsi="Arial" w:cs="Arial"/>
           <w:sz w:val="22"/>
           <w:szCs w:val="22"/>
+          <w:lang w:val="es-ES"/>
+        </w:rPr>
+        <w:t>contexts</w:t>
+      </w:r>
+      <w:proofErr w:type="spellEnd"/>
+      <w:r>
+        <w:rPr>
+          <w:rFonts w:ascii="Arial" w:hAnsi="Arial" w:cs="Arial"/>
+          <w:sz w:val="22"/>
+          <w:szCs w:val="22"/>
+          <w:lang w:val="es-ES"/>
+        </w:rPr>
+        <w:t xml:space="preserve"> (</w:t>
+      </w:r>
+      <w:proofErr w:type="spellStart"/>
+      <w:r>
+        <w:rPr>
+          <w:rFonts w:ascii="Arial" w:hAnsi="Arial" w:cs="Arial"/>
+          <w:sz w:val="22"/>
+          <w:szCs w:val="22"/>
+          <w:lang w:val="es-ES"/>
         </w:rPr>
         <w:t>Lambin</w:t>
       </w:r>
@@ -3851,8 +4149,17 @@
           <w:rFonts w:ascii="Arial" w:hAnsi="Arial" w:cs="Arial"/>
           <w:sz w:val="22"/>
           <w:szCs w:val="22"/>
-        </w:rPr>
-        <w:t xml:space="preserve"> et al., 2001; Foley et al., 2005). However, a study in Ethiopia indicates that</w:t>
+          <w:lang w:val="es-ES"/>
+        </w:rPr>
+        <w:t xml:space="preserve"> et al., 2001; Foley et al., 2005). </w:t>
+      </w:r>
+      <w:r>
+        <w:rPr>
+          <w:rFonts w:ascii="Arial" w:hAnsi="Arial" w:cs="Arial"/>
+          <w:sz w:val="22"/>
+          <w:szCs w:val="22"/>
+        </w:rPr>
+        <w:t>However, a study in Ethiopia indicates that</w:t>
       </w:r>
     </w:p>
     <w:p>
@@ -3887,8 +4194,77 @@
           <w:rFonts w:ascii="Arial" w:hAnsi="Arial" w:cs="Arial"/>
           <w:sz w:val="22"/>
           <w:szCs w:val="22"/>
-        </w:rPr>
-        <w:t>socio-economic environment (Reid et al., 2000). Rapid socio-economic changes are said to</w:t>
+          <w:lang w:val="es-ES"/>
+        </w:rPr>
+        <w:t>socio-</w:t>
+      </w:r>
+      <w:proofErr w:type="spellStart"/>
+      <w:r>
+        <w:rPr>
+          <w:rFonts w:ascii="Arial" w:hAnsi="Arial" w:cs="Arial"/>
+          <w:sz w:val="22"/>
+          <w:szCs w:val="22"/>
+          <w:lang w:val="es-ES"/>
+        </w:rPr>
+        <w:t>economic</w:t>
+      </w:r>
+      <w:proofErr w:type="spellEnd"/>
+      <w:r>
+        <w:rPr>
+          <w:rFonts w:ascii="Arial" w:hAnsi="Arial" w:cs="Arial"/>
+          <w:sz w:val="22"/>
+          <w:szCs w:val="22"/>
+          <w:lang w:val="es-ES"/>
+        </w:rPr>
+        <w:t xml:space="preserve"> </w:t>
+      </w:r>
+      <w:proofErr w:type="spellStart"/>
+      <w:r>
+        <w:rPr>
+          <w:rFonts w:ascii="Arial" w:hAnsi="Arial" w:cs="Arial"/>
+          <w:sz w:val="22"/>
+          <w:szCs w:val="22"/>
+          <w:lang w:val="es-ES"/>
+        </w:rPr>
+        <w:t>environment</w:t>
+      </w:r>
+      <w:proofErr w:type="spellEnd"/>
+      <w:r>
+        <w:rPr>
+          <w:rFonts w:ascii="Arial" w:hAnsi="Arial" w:cs="Arial"/>
+          <w:sz w:val="22"/>
+          <w:szCs w:val="22"/>
+          <w:lang w:val="es-ES"/>
+        </w:rPr>
+        <w:t xml:space="preserve"> (</w:t>
+      </w:r>
+      <w:proofErr w:type="spellStart"/>
+      <w:r>
+        <w:rPr>
+          <w:rFonts w:ascii="Arial" w:hAnsi="Arial" w:cs="Arial"/>
+          <w:sz w:val="22"/>
+          <w:szCs w:val="22"/>
+          <w:lang w:val="es-ES"/>
+        </w:rPr>
+        <w:t>Reid</w:t>
+      </w:r>
+      <w:proofErr w:type="spellEnd"/>
+      <w:r>
+        <w:rPr>
+          <w:rFonts w:ascii="Arial" w:hAnsi="Arial" w:cs="Arial"/>
+          <w:sz w:val="22"/>
+          <w:szCs w:val="22"/>
+          <w:lang w:val="es-ES"/>
+        </w:rPr>
+        <w:t xml:space="preserve"> et al., 2000). </w:t>
+      </w:r>
+      <w:r>
+        <w:rPr>
+          <w:rFonts w:ascii="Arial" w:hAnsi="Arial" w:cs="Arial"/>
+          <w:sz w:val="22"/>
+          <w:szCs w:val="22"/>
+        </w:rPr>
+        <w:t>Rapid socio-economic changes are said to</w:t>
       </w:r>
     </w:p>
     <w:p>
@@ -3906,7 +4282,23 @@
           <w:sz w:val="22"/>
           <w:szCs w:val="22"/>
         </w:rPr>
-        <w:t>accelerate land-use change, with land abandonment rates high with regulation change and</w:t>
+        <w:t>accelerate land</w:t>
+      </w:r>
+      <w:r>
+        <w:rPr>
+          <w:rFonts w:ascii="Arial" w:hAnsi="Arial" w:cs="Arial"/>
+          <w:sz w:val="22"/>
+          <w:szCs w:val="22"/>
+        </w:rPr>
+        <w:t xml:space="preserve"> </w:t>
+      </w:r>
+      <w:r>
+        <w:rPr>
+          <w:rFonts w:ascii="Arial" w:hAnsi="Arial" w:cs="Arial"/>
+          <w:sz w:val="22"/>
+          <w:szCs w:val="22"/>
+        </w:rPr>
+        <w:t>use change, with land abandonment rates high with regulation change and</w:t>
       </w:r>
     </w:p>
     <w:p>
@@ -4032,7 +4424,23 @@
           <w:sz w:val="22"/>
           <w:szCs w:val="22"/>
         </w:rPr>
-        <w:t>examine the common land-use trajectory.</w:t>
+        <w:t>examine the common land</w:t>
+      </w:r>
+      <w:r>
+        <w:rPr>
+          <w:rFonts w:ascii="Arial" w:hAnsi="Arial" w:cs="Arial"/>
+          <w:sz w:val="22"/>
+          <w:szCs w:val="22"/>
+        </w:rPr>
+        <w:t xml:space="preserve"> </w:t>
+      </w:r>
+      <w:r>
+        <w:rPr>
+          <w:rFonts w:ascii="Arial" w:hAnsi="Arial" w:cs="Arial"/>
+          <w:sz w:val="22"/>
+          <w:szCs w:val="22"/>
+        </w:rPr>
+        <w:t>use trajectory.</w:t>
       </w:r>
     </w:p>
     <w:p>
@@ -4078,7 +4486,23 @@
           <w:sz w:val="22"/>
           <w:szCs w:val="22"/>
         </w:rPr>
-        <w:t xml:space="preserve">events on land-use change (Reid et al., 2000; </w:t>
+        <w:t>events on land</w:t>
+      </w:r>
+      <w:r>
+        <w:rPr>
+          <w:rFonts w:ascii="Arial" w:hAnsi="Arial" w:cs="Arial"/>
+          <w:sz w:val="22"/>
+          <w:szCs w:val="22"/>
+        </w:rPr>
+        <w:t xml:space="preserve"> </w:t>
+      </w:r>
+      <w:r>
+        <w:rPr>
+          <w:rFonts w:ascii="Arial" w:hAnsi="Arial" w:cs="Arial"/>
+          <w:sz w:val="22"/>
+          <w:szCs w:val="22"/>
+        </w:rPr>
+        <w:t xml:space="preserve">use change (Reid et al., 2000; </w:t>
       </w:r>
       <w:proofErr w:type="spellStart"/>
       <w:r>
@@ -4114,7 +4538,23 @@
           <w:sz w:val="22"/>
           <w:szCs w:val="22"/>
         </w:rPr>
-        <w:t>satellite imagery cannot show land-use specifically, instead depicting land cover, which</w:t>
+        <w:t>satellite imagery cannot show land</w:t>
+      </w:r>
+      <w:r>
+        <w:rPr>
+          <w:rFonts w:ascii="Arial" w:hAnsi="Arial" w:cs="Arial"/>
+          <w:sz w:val="22"/>
+          <w:szCs w:val="22"/>
+        </w:rPr>
+        <w:t xml:space="preserve"> </w:t>
+      </w:r>
+      <w:r>
+        <w:rPr>
+          <w:rFonts w:ascii="Arial" w:hAnsi="Arial" w:cs="Arial"/>
+          <w:sz w:val="22"/>
+          <w:szCs w:val="22"/>
+        </w:rPr>
+        <w:t>use specifically, instead depicting land cover, which</w:t>
       </w:r>
     </w:p>
     <w:p>
@@ -4169,7 +4609,23 @@
           <w:sz w:val="22"/>
           <w:szCs w:val="22"/>
         </w:rPr>
-        <w:t xml:space="preserve"> land-use types. Such studies (Reid et al., 2000;</w:t>
+        <w:t xml:space="preserve"> land</w:t>
+      </w:r>
+      <w:r>
+        <w:rPr>
+          <w:rFonts w:ascii="Arial" w:hAnsi="Arial" w:cs="Arial"/>
+          <w:sz w:val="22"/>
+          <w:szCs w:val="22"/>
+        </w:rPr>
+        <w:t xml:space="preserve"> </w:t>
+      </w:r>
+      <w:r>
+        <w:rPr>
+          <w:rFonts w:ascii="Arial" w:hAnsi="Arial" w:cs="Arial"/>
+          <w:sz w:val="22"/>
+          <w:szCs w:val="22"/>
+        </w:rPr>
+        <w:t>use types. Such studies (Reid et al., 2000;</w:t>
       </w:r>
     </w:p>
     <w:p>
@@ -4315,7 +4771,23 @@
           <w:sz w:val="22"/>
           <w:szCs w:val="22"/>
         </w:rPr>
-        <w:t>an appropriate case study to examine if land-use change can be linked to socio-economic</w:t>
+        <w:t>an appropriate case study to examine if land</w:t>
+      </w:r>
+      <w:r>
+        <w:rPr>
+          <w:rFonts w:ascii="Arial" w:hAnsi="Arial" w:cs="Arial"/>
+          <w:sz w:val="22"/>
+          <w:szCs w:val="22"/>
+        </w:rPr>
+        <w:t xml:space="preserve"> </w:t>
+      </w:r>
+      <w:r>
+        <w:rPr>
+          <w:rFonts w:ascii="Arial" w:hAnsi="Arial" w:cs="Arial"/>
+          <w:sz w:val="22"/>
+          <w:szCs w:val="22"/>
+        </w:rPr>
+        <w:t>use change can be linked to socio-economic</w:t>
       </w:r>
     </w:p>
     <w:p>
@@ -4495,7 +4967,23 @@
           <w:sz w:val="22"/>
           <w:szCs w:val="22"/>
         </w:rPr>
-        <w:t>economic status on land-use and thus, have implications for wider aspects such as ecosystem</w:t>
+        <w:t>economic status on land</w:t>
+      </w:r>
+      <w:r>
+        <w:rPr>
+          <w:rFonts w:ascii="Arial" w:hAnsi="Arial" w:cs="Arial"/>
+          <w:sz w:val="22"/>
+          <w:szCs w:val="22"/>
+        </w:rPr>
+        <w:t xml:space="preserve"> </w:t>
+      </w:r>
+      <w:r>
+        <w:rPr>
+          <w:rFonts w:ascii="Arial" w:hAnsi="Arial" w:cs="Arial"/>
+          <w:sz w:val="22"/>
+          <w:szCs w:val="22"/>
+        </w:rPr>
+        <w:t>use and thus, have implications for wider aspects such as ecosystem</w:t>
       </w:r>
     </w:p>
     <w:p>
@@ -4603,7 +5091,23 @@
           <w:sz w:val="22"/>
           <w:szCs w:val="22"/>
         </w:rPr>
-        <w:t xml:space="preserve"> events as drivers of land-use</w:t>
+        <w:t xml:space="preserve"> events as drivers of land</w:t>
+      </w:r>
+      <w:r>
+        <w:rPr>
+          <w:rFonts w:ascii="Arial" w:hAnsi="Arial" w:cs="Arial"/>
+          <w:sz w:val="22"/>
+          <w:szCs w:val="22"/>
+        </w:rPr>
+        <w:t xml:space="preserve"> </w:t>
+      </w:r>
+      <w:r>
+        <w:rPr>
+          <w:rFonts w:ascii="Arial" w:hAnsi="Arial" w:cs="Arial"/>
+          <w:sz w:val="22"/>
+          <w:szCs w:val="22"/>
+        </w:rPr>
+        <w:t>use</w:t>
       </w:r>
     </w:p>
     <w:p>
@@ -4647,7 +5151,23 @@
           <w:sz w:val="22"/>
           <w:szCs w:val="22"/>
         </w:rPr>
-        <w:t xml:space="preserve">events on land-use change is acknowledged </w:t>
+        <w:t>events on land</w:t>
+      </w:r>
+      <w:r>
+        <w:rPr>
+          <w:rFonts w:ascii="Arial" w:hAnsi="Arial" w:cs="Arial"/>
+          <w:sz w:val="22"/>
+          <w:szCs w:val="22"/>
+        </w:rPr>
+        <w:t xml:space="preserve"> </w:t>
+      </w:r>
+      <w:r>
+        <w:rPr>
+          <w:rFonts w:ascii="Arial" w:hAnsi="Arial" w:cs="Arial"/>
+          <w:sz w:val="22"/>
+          <w:szCs w:val="22"/>
+        </w:rPr>
+        <w:t xml:space="preserve">use change is acknowledged </w:t>
       </w:r>
       <w:r>
         <w:rPr>
@@ -4678,23 +5198,7 @@
           <w:rFonts w:ascii="Arial" w:hAnsi="Arial" w:cs="Arial"/>
           <w:sz w:val="22"/>
         </w:rPr>
-        <w:t>(</w:t>
-      </w:r>
-      <w:proofErr w:type="spellStart"/>
-      <w:r>
-        <w:rPr>
-          <w:rFonts w:ascii="Arial" w:hAnsi="Arial" w:cs="Arial"/>
-          <w:sz w:val="22"/>
-        </w:rPr>
-        <w:t>Prishchepov</w:t>
-      </w:r>
-      <w:proofErr w:type="spellEnd"/>
-      <w:r>
-        <w:rPr>
-          <w:rFonts w:ascii="Arial" w:hAnsi="Arial" w:cs="Arial"/>
-          <w:sz w:val="22"/>
-        </w:rPr>
-        <w:t xml:space="preserve"> </w:t>
+        <w:t xml:space="preserve">(Prishchepov </w:t>
       </w:r>
       <w:r>
         <w:rPr>
@@ -4798,7 +5302,23 @@
           <w:sz w:val="22"/>
           <w:szCs w:val="22"/>
         </w:rPr>
-        <w:t>transitions over time, potentially unveiling a link between socio-economic events and land-use</w:t>
+        <w:t>transitions over time, potentially unveiling a link between socio-economic events and land</w:t>
+      </w:r>
+      <w:r>
+        <w:rPr>
+          <w:rFonts w:ascii="Arial" w:hAnsi="Arial" w:cs="Arial"/>
+          <w:sz w:val="22"/>
+          <w:szCs w:val="22"/>
+        </w:rPr>
+        <w:t xml:space="preserve"> </w:t>
+      </w:r>
+      <w:r>
+        <w:rPr>
+          <w:rFonts w:ascii="Arial" w:hAnsi="Arial" w:cs="Arial"/>
+          <w:sz w:val="22"/>
+          <w:szCs w:val="22"/>
+        </w:rPr>
+        <w:t>use</w:t>
       </w:r>
     </w:p>
     <w:p>
@@ -4852,7 +5372,23 @@
           <w:sz w:val="22"/>
           <w:szCs w:val="22"/>
         </w:rPr>
-        <w:t>each land-use type, including extensive, intensive and abandoned land. Ultimately, my study</w:t>
+        <w:t>each land</w:t>
+      </w:r>
+      <w:r>
+        <w:rPr>
+          <w:rFonts w:ascii="Arial" w:hAnsi="Arial" w:cs="Arial"/>
+          <w:sz w:val="22"/>
+          <w:szCs w:val="22"/>
+        </w:rPr>
+        <w:t xml:space="preserve"> </w:t>
+      </w:r>
+      <w:r>
+        <w:rPr>
+          <w:rFonts w:ascii="Arial" w:hAnsi="Arial" w:cs="Arial"/>
+          <w:sz w:val="22"/>
+          <w:szCs w:val="22"/>
+        </w:rPr>
+        <w:t>use type, including extensive, intensive and abandoned land. Ultimately, my study</w:t>
       </w:r>
     </w:p>
     <w:p>
@@ -4870,7 +5406,23 @@
           <w:sz w:val="22"/>
           <w:szCs w:val="22"/>
         </w:rPr>
-        <w:t>will uncover the importance of socio-economic events as a driver of land-use change in Latvia,</w:t>
+        <w:t>will uncover the importance of socio-economic events as a driver of land</w:t>
+      </w:r>
+      <w:r>
+        <w:rPr>
+          <w:rFonts w:ascii="Arial" w:hAnsi="Arial" w:cs="Arial"/>
+          <w:sz w:val="22"/>
+          <w:szCs w:val="22"/>
+        </w:rPr>
+        <w:t xml:space="preserve"> </w:t>
+      </w:r>
+      <w:r>
+        <w:rPr>
+          <w:rFonts w:ascii="Arial" w:hAnsi="Arial" w:cs="Arial"/>
+          <w:sz w:val="22"/>
+          <w:szCs w:val="22"/>
+        </w:rPr>
+        <w:t>use change in Latvia,</w:t>
       </w:r>
     </w:p>
     <w:p>
@@ -4888,7 +5440,23 @@
           <w:sz w:val="22"/>
           <w:szCs w:val="22"/>
         </w:rPr>
-        <w:t>permitting predictions about land-use under changing socio-economic conditions to be made.</w:t>
+        <w:t>permitting predictions about land</w:t>
+      </w:r>
+      <w:r>
+        <w:rPr>
+          <w:rFonts w:ascii="Arial" w:hAnsi="Arial" w:cs="Arial"/>
+          <w:sz w:val="22"/>
+          <w:szCs w:val="22"/>
+        </w:rPr>
+        <w:t xml:space="preserve"> </w:t>
+      </w:r>
+      <w:r>
+        <w:rPr>
+          <w:rFonts w:ascii="Arial" w:hAnsi="Arial" w:cs="Arial"/>
+          <w:sz w:val="22"/>
+          <w:szCs w:val="22"/>
+        </w:rPr>
+        <w:t>use under changing socio-economic conditions to be made.</w:t>
       </w:r>
     </w:p>
     <w:p>
@@ -5075,7 +5643,39 @@
           <w:sz w:val="22"/>
           <w:szCs w:val="22"/>
         </w:rPr>
-        <w:t>To answer my three research questions, I constructed a classification of land-use change in Latvia in Google Earth Engine (</w:t>
+        <w:t>To answer my three research questions, I constructed a classification of land</w:t>
+      </w:r>
+      <w:r>
+        <w:rPr>
+          <w:rFonts w:ascii="Arial" w:hAnsi="Arial" w:cs="Arial"/>
+          <w:sz w:val="22"/>
+          <w:szCs w:val="22"/>
+        </w:rPr>
+        <w:t xml:space="preserve"> </w:t>
+      </w:r>
+      <w:r>
+        <w:rPr>
+          <w:rFonts w:ascii="Arial" w:hAnsi="Arial" w:cs="Arial"/>
+          <w:sz w:val="22"/>
+          <w:szCs w:val="22"/>
+        </w:rPr>
+        <w:t xml:space="preserve">use change in Latvia in </w:t>
+      </w:r>
+      <w:r>
+        <w:rPr>
+          <w:rFonts w:ascii="Arial" w:hAnsi="Arial" w:cs="Arial"/>
+          <w:sz w:val="22"/>
+          <w:szCs w:val="22"/>
+        </w:rPr>
+        <w:t>GEE</w:t>
+      </w:r>
+      <w:r>
+        <w:rPr>
+          <w:rFonts w:ascii="Arial" w:hAnsi="Arial" w:cs="Arial"/>
+          <w:sz w:val="22"/>
+          <w:szCs w:val="22"/>
+        </w:rPr>
+        <w:t xml:space="preserve"> (</w:t>
       </w:r>
       <w:r>
         <w:rPr>
@@ -5163,11 +5763,13 @@
         <w:rPr>
           <w:rFonts w:ascii="Arial" w:hAnsi="Arial" w:cs="Arial"/>
           <w:b/>
+          <w:noProof/>
           <w:sz w:val="28"/>
           <w:szCs w:val="28"/>
+          <w:lang w:val="en-GB" w:eastAsia="zh-CN"/>
         </w:rPr>
         <w:drawing>
-          <wp:inline distT="0" distB="0" distL="0" distR="0" wp14:anchorId="41A406F5" wp14:editId="01E22B94">
+          <wp:inline distT="0" distB="0" distL="0" distR="0" wp14:anchorId="41A406F5" wp14:editId="2CA55D18">
             <wp:extent cx="6410848" cy="4330281"/>
             <wp:effectExtent l="0" t="38100" r="0" b="13335"/>
             <wp:docPr id="2" name="Diagram 2">
@@ -5283,6 +5885,18 @@
     </w:p>
     <w:p>
       <w:pPr>
+        <w:spacing w:line="360" w:lineRule="auto"/>
+        <w:rPr>
+          <w:rFonts w:ascii="Arial" w:hAnsi="Arial" w:cs="Arial"/>
+          <w:b/>
+          <w:sz w:val="22"/>
+          <w:szCs w:val="22"/>
+        </w:rPr>
+      </w:pPr>
+    </w:p>
+    <w:p>
+      <w:pPr>
+        <w:spacing w:line="360" w:lineRule="auto"/>
         <w:rPr>
           <w:rFonts w:ascii="Arial" w:hAnsi="Arial" w:cs="Arial"/>
           <w:b/>
@@ -5302,37 +5916,353 @@
     </w:p>
     <w:p>
       <w:pPr>
-        <w:rPr>
-          <w:rFonts w:ascii="Arial" w:hAnsi="Arial" w:cs="Arial"/>
-          <w:sz w:val="22"/>
-          <w:szCs w:val="22"/>
-        </w:rPr>
-      </w:pPr>
+        <w:spacing w:line="360" w:lineRule="auto"/>
+        <w:rPr>
+          <w:rFonts w:ascii="Arial" w:hAnsi="Arial" w:cs="Arial"/>
+          <w:bCs/>
+          <w:sz w:val="22"/>
+          <w:szCs w:val="22"/>
+        </w:rPr>
+      </w:pPr>
+      <w:r>
+        <w:rPr>
+          <w:rFonts w:ascii="Arial" w:hAnsi="Arial" w:cs="Arial"/>
+          <w:bCs/>
+          <w:sz w:val="22"/>
+          <w:szCs w:val="22"/>
+        </w:rPr>
+        <w:t>A classification is a simple</w:t>
+      </w:r>
+      <w:r>
+        <w:rPr>
+          <w:rFonts w:ascii="Arial" w:hAnsi="Arial" w:cs="Arial"/>
+          <w:bCs/>
+          <w:sz w:val="22"/>
+          <w:szCs w:val="22"/>
+        </w:rPr>
+        <w:t xml:space="preserve">, </w:t>
+      </w:r>
+      <w:r>
+        <w:rPr>
+          <w:rFonts w:ascii="Arial" w:hAnsi="Arial" w:cs="Arial"/>
+          <w:bCs/>
+          <w:sz w:val="22"/>
+          <w:szCs w:val="22"/>
+        </w:rPr>
+        <w:t xml:space="preserve">nonparametric approach to </w:t>
+      </w:r>
+      <w:r>
+        <w:rPr>
+          <w:rFonts w:ascii="Arial" w:hAnsi="Arial" w:cs="Arial"/>
+          <w:bCs/>
+          <w:sz w:val="22"/>
+          <w:szCs w:val="22"/>
+        </w:rPr>
+        <w:t>create categorical datasets, such as land cover (Horning, 2010).</w:t>
+      </w:r>
+      <w:r>
+        <w:rPr>
+          <w:rFonts w:ascii="Arial" w:hAnsi="Arial" w:cs="Arial"/>
+          <w:bCs/>
+          <w:sz w:val="22"/>
+          <w:szCs w:val="22"/>
+        </w:rPr>
+        <w:t xml:space="preserve"> </w:t>
+      </w:r>
+      <w:r>
+        <w:rPr>
+          <w:rFonts w:ascii="Arial" w:hAnsi="Arial" w:cs="Arial"/>
+          <w:bCs/>
+          <w:sz w:val="22"/>
+          <w:szCs w:val="22"/>
+        </w:rPr>
+        <w:t>Classifications</w:t>
+      </w:r>
+      <w:r>
+        <w:rPr>
+          <w:rFonts w:ascii="Arial" w:hAnsi="Arial" w:cs="Arial"/>
+          <w:bCs/>
+          <w:sz w:val="22"/>
+          <w:szCs w:val="22"/>
+        </w:rPr>
+        <w:t xml:space="preserve"> group data by specific characteristics </w:t>
+      </w:r>
+      <w:r>
+        <w:rPr>
+          <w:rFonts w:ascii="Arial" w:hAnsi="Arial" w:cs="Arial"/>
+          <w:bCs/>
+          <w:sz w:val="22"/>
+          <w:szCs w:val="22"/>
+        </w:rPr>
+        <w:t>through asking</w:t>
+      </w:r>
+      <w:r>
+        <w:rPr>
+          <w:rFonts w:ascii="Arial" w:hAnsi="Arial" w:cs="Arial"/>
+          <w:bCs/>
+          <w:sz w:val="22"/>
+          <w:szCs w:val="22"/>
+        </w:rPr>
+        <w:t xml:space="preserve"> binary questions</w:t>
+      </w:r>
+      <w:r>
+        <w:rPr>
+          <w:rFonts w:ascii="Arial" w:hAnsi="Arial" w:cs="Arial"/>
+          <w:bCs/>
+          <w:sz w:val="22"/>
+          <w:szCs w:val="22"/>
+        </w:rPr>
+        <w:t xml:space="preserve">, which compose decision trees </w:t>
+      </w:r>
+      <w:r>
+        <w:rPr>
+          <w:rFonts w:ascii="Arial" w:hAnsi="Arial" w:cs="Arial"/>
+          <w:bCs/>
+          <w:sz w:val="22"/>
+          <w:szCs w:val="22"/>
+        </w:rPr>
+        <w:t xml:space="preserve">(Strobl </w:t>
+      </w:r>
+      <w:r>
+        <w:rPr>
+          <w:rFonts w:ascii="Arial" w:hAnsi="Arial" w:cs="Arial"/>
+          <w:bCs/>
+          <w:i/>
+          <w:iCs/>
+          <w:sz w:val="22"/>
+          <w:szCs w:val="22"/>
+        </w:rPr>
+        <w:t>et al.</w:t>
+      </w:r>
+      <w:r>
+        <w:rPr>
+          <w:rFonts w:ascii="Arial" w:hAnsi="Arial" w:cs="Arial"/>
+          <w:bCs/>
+          <w:sz w:val="22"/>
+          <w:szCs w:val="22"/>
+        </w:rPr>
+        <w:t>, 2009).</w:t>
+      </w:r>
+      <w:r>
+        <w:rPr>
+          <w:rFonts w:ascii="Arial" w:hAnsi="Arial" w:cs="Arial"/>
+          <w:bCs/>
+          <w:sz w:val="22"/>
+          <w:szCs w:val="22"/>
+        </w:rPr>
+        <w:t xml:space="preserve"> With each step of the tree, the classifier asks whether </w:t>
+      </w:r>
+      <w:r>
+        <w:rPr>
+          <w:rFonts w:ascii="Arial" w:hAnsi="Arial" w:cs="Arial"/>
+          <w:bCs/>
+          <w:sz w:val="22"/>
+          <w:szCs w:val="22"/>
+        </w:rPr>
+        <w:t>a criterium</w:t>
+      </w:r>
+      <w:r>
+        <w:rPr>
+          <w:rFonts w:ascii="Arial" w:hAnsi="Arial" w:cs="Arial"/>
+          <w:bCs/>
+          <w:sz w:val="22"/>
+          <w:szCs w:val="22"/>
+        </w:rPr>
+        <w:t xml:space="preserve"> </w:t>
+      </w:r>
+      <w:r>
+        <w:rPr>
+          <w:rFonts w:ascii="Arial" w:hAnsi="Arial" w:cs="Arial"/>
+          <w:bCs/>
+          <w:sz w:val="22"/>
+          <w:szCs w:val="22"/>
+        </w:rPr>
+        <w:t>is</w:t>
+      </w:r>
+      <w:r>
+        <w:rPr>
+          <w:rFonts w:ascii="Arial" w:hAnsi="Arial" w:cs="Arial"/>
+          <w:bCs/>
+          <w:sz w:val="22"/>
+          <w:szCs w:val="22"/>
+        </w:rPr>
+        <w:t xml:space="preserve"> met. </w:t>
+      </w:r>
+      <w:r>
+        <w:rPr>
+          <w:rFonts w:ascii="Arial" w:hAnsi="Arial" w:cs="Arial"/>
+          <w:bCs/>
+          <w:sz w:val="22"/>
+          <w:szCs w:val="22"/>
+        </w:rPr>
+        <w:t xml:space="preserve"> </w:t>
+      </w:r>
+      <w:r>
+        <w:rPr>
+          <w:rFonts w:ascii="Arial" w:hAnsi="Arial" w:cs="Arial"/>
+          <w:bCs/>
+          <w:sz w:val="22"/>
+          <w:szCs w:val="22"/>
+        </w:rPr>
+        <w:t xml:space="preserve">Random forest </w:t>
+      </w:r>
+      <w:r>
+        <w:rPr>
+          <w:rFonts w:ascii="Arial" w:hAnsi="Arial" w:cs="Arial"/>
+          <w:bCs/>
+          <w:sz w:val="22"/>
+          <w:szCs w:val="22"/>
+        </w:rPr>
+        <w:t xml:space="preserve">classifications are composed of numerous decision trees, creating a forest of trees (Horning, 2010). Each object, </w:t>
+      </w:r>
+      <w:r>
+        <w:rPr>
+          <w:rFonts w:ascii="Arial" w:hAnsi="Arial" w:cs="Arial"/>
+          <w:bCs/>
+          <w:sz w:val="22"/>
+          <w:szCs w:val="22"/>
+        </w:rPr>
+        <w:t>such as a pixel</w:t>
+      </w:r>
+      <w:r>
+        <w:rPr>
+          <w:rFonts w:ascii="Arial" w:hAnsi="Arial" w:cs="Arial"/>
+          <w:bCs/>
+          <w:sz w:val="22"/>
+          <w:szCs w:val="22"/>
+        </w:rPr>
+        <w:t xml:space="preserve">, is passed down each of the decision trees to determine which category it falls into. </w:t>
+      </w:r>
+      <w:r>
+        <w:rPr>
+          <w:rFonts w:ascii="Arial" w:hAnsi="Arial" w:cs="Arial"/>
+          <w:bCs/>
+          <w:sz w:val="22"/>
+          <w:szCs w:val="22"/>
+        </w:rPr>
+        <w:t xml:space="preserve">The category, or class, that is predicted most is the class assigned to that pixel (Horning, 2010). </w:t>
+      </w:r>
+    </w:p>
+    <w:p>
+      <w:pPr>
+        <w:spacing w:line="360" w:lineRule="auto"/>
+        <w:rPr>
+          <w:rFonts w:ascii="Arial" w:hAnsi="Arial" w:cs="Arial"/>
+          <w:bCs/>
+          <w:sz w:val="22"/>
+          <w:szCs w:val="22"/>
+        </w:rPr>
+      </w:pPr>
+    </w:p>
+    <w:p>
+      <w:pPr>
+        <w:spacing w:line="360" w:lineRule="auto"/>
+        <w:rPr>
+          <w:rFonts w:ascii="Arial" w:hAnsi="Arial" w:cs="Arial"/>
+          <w:bCs/>
+          <w:i/>
+          <w:sz w:val="22"/>
+          <w:szCs w:val="22"/>
+        </w:rPr>
+      </w:pPr>
+      <w:r>
+        <w:rPr>
+          <w:rFonts w:ascii="Arial" w:hAnsi="Arial" w:cs="Arial"/>
+          <w:bCs/>
+          <w:i/>
+          <w:sz w:val="22"/>
+          <w:szCs w:val="22"/>
+        </w:rPr>
+        <w:t xml:space="preserve">How do random forests create decision trees? </w:t>
+      </w:r>
+    </w:p>
+    <w:p>
+      <w:pPr>
+        <w:spacing w:line="360" w:lineRule="auto"/>
+        <w:rPr>
+          <w:rFonts w:ascii="Arial" w:hAnsi="Arial" w:cs="Arial"/>
+          <w:bCs/>
+          <w:sz w:val="22"/>
+          <w:szCs w:val="22"/>
+        </w:rPr>
+      </w:pPr>
+      <w:r>
+        <w:rPr>
+          <w:rFonts w:ascii="Arial" w:hAnsi="Arial" w:cs="Arial"/>
+          <w:bCs/>
+          <w:sz w:val="22"/>
+          <w:szCs w:val="22"/>
+        </w:rPr>
+        <w:t xml:space="preserve">Known points of each class are used to develop the decision tree model </w:t>
+      </w:r>
       <w:bookmarkStart w:id="0" w:name="_GoBack"/>
       <w:bookmarkEnd w:id="0"/>
     </w:p>
     <w:p>
       <w:pPr>
-        <w:rPr>
-          <w:rFonts w:ascii="Arial" w:hAnsi="Arial" w:cs="Arial"/>
-          <w:b/>
-          <w:sz w:val="22"/>
-          <w:szCs w:val="22"/>
-        </w:rPr>
-      </w:pPr>
-    </w:p>
-    <w:p>
-      <w:pPr>
-        <w:rPr>
-          <w:rFonts w:ascii="Arial" w:hAnsi="Arial" w:cs="Arial"/>
-          <w:b/>
-          <w:sz w:val="22"/>
-          <w:szCs w:val="22"/>
-        </w:rPr>
-      </w:pPr>
-    </w:p>
-    <w:p>
-      <w:pPr>
+        <w:spacing w:line="360" w:lineRule="auto"/>
+        <w:rPr>
+          <w:rFonts w:ascii="Arial" w:hAnsi="Arial" w:cs="Arial"/>
+          <w:bCs/>
+          <w:sz w:val="22"/>
+          <w:szCs w:val="22"/>
+        </w:rPr>
+      </w:pPr>
+    </w:p>
+    <w:p>
+      <w:pPr>
+        <w:spacing w:line="360" w:lineRule="auto"/>
+        <w:rPr>
+          <w:rFonts w:ascii="Arial" w:hAnsi="Arial" w:cs="Arial"/>
+          <w:b/>
+          <w:sz w:val="22"/>
+          <w:szCs w:val="22"/>
+        </w:rPr>
+      </w:pPr>
+      <w:commentRangeStart w:id="1"/>
+      <w:r>
+        <w:rPr>
+          <w:rFonts w:ascii="Arial" w:hAnsi="Arial" w:cs="Arial"/>
+          <w:bCs/>
+          <w:sz w:val="22"/>
+          <w:szCs w:val="22"/>
+        </w:rPr>
+        <w:lastRenderedPageBreak/>
+        <w:t xml:space="preserve">There are three key steps to classifications: train, test and validate. </w:t>
+      </w:r>
+      <w:commentRangeEnd w:id="1"/>
+      <w:r>
+        <w:rPr>
+          <w:rStyle w:val="CommentReference"/>
+        </w:rPr>
+        <w:commentReference w:id="1"/>
+      </w:r>
+    </w:p>
+    <w:p>
+      <w:pPr>
+        <w:spacing w:line="360" w:lineRule="auto"/>
+        <w:rPr>
+          <w:rFonts w:ascii="Arial" w:hAnsi="Arial" w:cs="Arial"/>
+          <w:b/>
+          <w:sz w:val="22"/>
+          <w:szCs w:val="22"/>
+        </w:rPr>
+      </w:pPr>
+    </w:p>
+    <w:p>
+      <w:pPr>
+        <w:spacing w:line="360" w:lineRule="auto"/>
+        <w:rPr>
+          <w:rFonts w:ascii="Arial" w:hAnsi="Arial" w:cs="Arial"/>
+          <w:b/>
+          <w:sz w:val="22"/>
+          <w:szCs w:val="22"/>
+        </w:rPr>
+      </w:pPr>
+    </w:p>
+    <w:p>
+      <w:pPr>
+        <w:spacing w:line="360" w:lineRule="auto"/>
         <w:rPr>
           <w:rFonts w:ascii="Arial" w:hAnsi="Arial" w:cs="Arial"/>
           <w:b/>
@@ -5352,23 +6282,1247 @@
     </w:p>
     <w:p>
       <w:pPr>
-        <w:rPr>
-          <w:rFonts w:ascii="Arial" w:hAnsi="Arial" w:cs="Arial"/>
-          <w:b/>
-          <w:sz w:val="22"/>
-          <w:szCs w:val="22"/>
-        </w:rPr>
-      </w:pPr>
-    </w:p>
-    <w:p>
-      <w:pPr>
-        <w:rPr>
-          <w:rFonts w:ascii="Arial" w:hAnsi="Arial" w:cs="Arial"/>
-          <w:b/>
-          <w:sz w:val="22"/>
-          <w:szCs w:val="22"/>
-        </w:rPr>
-      </w:pPr>
+        <w:spacing w:line="360" w:lineRule="auto"/>
+        <w:rPr>
+          <w:rFonts w:ascii="Arial" w:hAnsi="Arial" w:cs="Arial"/>
+          <w:bCs/>
+          <w:sz w:val="22"/>
+          <w:szCs w:val="22"/>
+        </w:rPr>
+      </w:pPr>
+      <w:r>
+        <w:rPr>
+          <w:rFonts w:ascii="Arial" w:hAnsi="Arial" w:cs="Arial"/>
+          <w:bCs/>
+          <w:sz w:val="22"/>
+          <w:szCs w:val="22"/>
+        </w:rPr>
+        <w:t xml:space="preserve">Training data represent the known </w:t>
+      </w:r>
+      <w:r>
+        <w:rPr>
+          <w:rFonts w:ascii="Arial" w:hAnsi="Arial" w:cs="Arial"/>
+          <w:bCs/>
+          <w:sz w:val="22"/>
+          <w:szCs w:val="22"/>
+        </w:rPr>
+        <w:t>occurrences</w:t>
+      </w:r>
+      <w:r>
+        <w:rPr>
+          <w:rFonts w:ascii="Arial" w:hAnsi="Arial" w:cs="Arial"/>
+          <w:bCs/>
+          <w:sz w:val="22"/>
+          <w:szCs w:val="22"/>
+        </w:rPr>
+        <w:t xml:space="preserve"> of each land</w:t>
+      </w:r>
+      <w:r>
+        <w:rPr>
+          <w:rFonts w:ascii="Arial" w:hAnsi="Arial" w:cs="Arial"/>
+          <w:bCs/>
+          <w:sz w:val="22"/>
+          <w:szCs w:val="22"/>
+        </w:rPr>
+        <w:t xml:space="preserve"> </w:t>
+      </w:r>
+      <w:r>
+        <w:rPr>
+          <w:rFonts w:ascii="Arial" w:hAnsi="Arial" w:cs="Arial"/>
+          <w:bCs/>
+          <w:sz w:val="22"/>
+          <w:szCs w:val="22"/>
+        </w:rPr>
+        <w:t xml:space="preserve">use type. </w:t>
+      </w:r>
+      <w:r>
+        <w:rPr>
+          <w:rFonts w:ascii="Arial" w:hAnsi="Arial" w:cs="Arial"/>
+          <w:bCs/>
+          <w:sz w:val="22"/>
+          <w:szCs w:val="22"/>
+        </w:rPr>
+        <w:t>Ground-</w:t>
+      </w:r>
+      <w:proofErr w:type="spellStart"/>
+      <w:r>
+        <w:rPr>
+          <w:rFonts w:ascii="Arial" w:hAnsi="Arial" w:cs="Arial"/>
+          <w:bCs/>
+          <w:sz w:val="22"/>
+          <w:szCs w:val="22"/>
+        </w:rPr>
+        <w:t>truthed</w:t>
+      </w:r>
+      <w:proofErr w:type="spellEnd"/>
+      <w:r>
+        <w:rPr>
+          <w:rFonts w:ascii="Arial" w:hAnsi="Arial" w:cs="Arial"/>
+          <w:bCs/>
+          <w:sz w:val="22"/>
+          <w:szCs w:val="22"/>
+        </w:rPr>
+        <w:t xml:space="preserve"> areas</w:t>
+      </w:r>
+      <w:r>
+        <w:rPr>
+          <w:rFonts w:ascii="Arial" w:hAnsi="Arial" w:cs="Arial"/>
+          <w:bCs/>
+          <w:sz w:val="22"/>
+          <w:szCs w:val="22"/>
+        </w:rPr>
+        <w:t xml:space="preserve"> </w:t>
+      </w:r>
+      <w:r>
+        <w:rPr>
+          <w:rFonts w:ascii="Arial" w:hAnsi="Arial" w:cs="Arial"/>
+          <w:bCs/>
+          <w:sz w:val="22"/>
+          <w:szCs w:val="22"/>
+        </w:rPr>
+        <w:t>train the classifier</w:t>
+      </w:r>
+      <w:r>
+        <w:rPr>
+          <w:rFonts w:ascii="Arial" w:hAnsi="Arial" w:cs="Arial"/>
+          <w:bCs/>
+          <w:sz w:val="22"/>
+          <w:szCs w:val="22"/>
+        </w:rPr>
+        <w:t xml:space="preserve"> to help it</w:t>
+      </w:r>
+      <w:r>
+        <w:rPr>
+          <w:rFonts w:ascii="Arial" w:hAnsi="Arial" w:cs="Arial"/>
+          <w:bCs/>
+          <w:sz w:val="22"/>
+          <w:szCs w:val="22"/>
+        </w:rPr>
+        <w:t xml:space="preserve"> decide </w:t>
+      </w:r>
+      <w:r>
+        <w:rPr>
+          <w:rFonts w:ascii="Arial" w:hAnsi="Arial" w:cs="Arial"/>
+          <w:bCs/>
+          <w:sz w:val="22"/>
+          <w:szCs w:val="22"/>
+        </w:rPr>
+        <w:t xml:space="preserve">which </w:t>
+      </w:r>
+      <w:r>
+        <w:rPr>
+          <w:rFonts w:ascii="Arial" w:hAnsi="Arial" w:cs="Arial"/>
+          <w:bCs/>
+          <w:sz w:val="22"/>
+          <w:szCs w:val="22"/>
+        </w:rPr>
+        <w:t xml:space="preserve">class to assign </w:t>
+      </w:r>
+      <w:r>
+        <w:rPr>
+          <w:rFonts w:ascii="Arial" w:hAnsi="Arial" w:cs="Arial"/>
+          <w:bCs/>
+          <w:sz w:val="22"/>
+          <w:szCs w:val="22"/>
+        </w:rPr>
+        <w:t>areas it has not seen before</w:t>
+      </w:r>
+      <w:r>
+        <w:rPr>
+          <w:rFonts w:ascii="Arial" w:hAnsi="Arial" w:cs="Arial"/>
+          <w:bCs/>
+          <w:sz w:val="22"/>
+          <w:szCs w:val="22"/>
+        </w:rPr>
+        <w:t xml:space="preserve">. </w:t>
+      </w:r>
+    </w:p>
+    <w:p>
+      <w:pPr>
+        <w:spacing w:line="360" w:lineRule="auto"/>
+        <w:rPr>
+          <w:rFonts w:ascii="Arial" w:hAnsi="Arial" w:cs="Arial"/>
+          <w:bCs/>
+          <w:sz w:val="22"/>
+          <w:szCs w:val="22"/>
+        </w:rPr>
+      </w:pPr>
+    </w:p>
+    <w:p>
+      <w:pPr>
+        <w:spacing w:line="360" w:lineRule="auto"/>
+        <w:rPr>
+          <w:rFonts w:ascii="Arial" w:hAnsi="Arial" w:cs="Arial"/>
+          <w:bCs/>
+          <w:color w:val="000000" w:themeColor="text1"/>
+          <w:sz w:val="22"/>
+          <w:szCs w:val="22"/>
+        </w:rPr>
+      </w:pPr>
+      <w:r>
+        <w:rPr>
+          <w:rFonts w:ascii="Arial" w:hAnsi="Arial" w:cs="Arial"/>
+          <w:bCs/>
+          <w:sz w:val="22"/>
+          <w:szCs w:val="22"/>
+        </w:rPr>
+        <w:t>I used the LUCAS</w:t>
+      </w:r>
+      <w:r>
+        <w:rPr>
+          <w:rFonts w:ascii="Arial" w:hAnsi="Arial" w:cs="Arial"/>
+          <w:bCs/>
+          <w:sz w:val="22"/>
+          <w:szCs w:val="22"/>
+        </w:rPr>
+        <w:t xml:space="preserve"> dataset </w:t>
+      </w:r>
+      <w:r>
+        <w:rPr>
+          <w:rFonts w:ascii="Arial" w:hAnsi="Arial" w:cs="Arial"/>
+          <w:bCs/>
+          <w:sz w:val="22"/>
+          <w:szCs w:val="22"/>
+        </w:rPr>
+        <w:t>(</w:t>
+      </w:r>
+      <w:r>
+        <w:rPr>
+          <w:rFonts w:ascii="Arial" w:hAnsi="Arial" w:cs="Arial"/>
+          <w:bCs/>
+          <w:color w:val="000000" w:themeColor="text1"/>
+          <w:sz w:val="22"/>
+          <w:szCs w:val="22"/>
+        </w:rPr>
+        <w:t>Eurostat, 2012</w:t>
+      </w:r>
+      <w:r>
+        <w:rPr>
+          <w:rFonts w:ascii="Arial" w:hAnsi="Arial" w:cs="Arial"/>
+          <w:bCs/>
+          <w:sz w:val="22"/>
+          <w:szCs w:val="22"/>
+        </w:rPr>
+        <w:t>)</w:t>
+      </w:r>
+      <w:r>
+        <w:rPr>
+          <w:rFonts w:ascii="Arial" w:hAnsi="Arial" w:cs="Arial"/>
+          <w:bCs/>
+          <w:sz w:val="22"/>
+          <w:szCs w:val="22"/>
+        </w:rPr>
+        <w:t xml:space="preserve">, which </w:t>
+      </w:r>
+      <w:r>
+        <w:rPr>
+          <w:rFonts w:ascii="Arial" w:hAnsi="Arial" w:cs="Arial"/>
+          <w:bCs/>
+          <w:sz w:val="22"/>
+          <w:szCs w:val="22"/>
+        </w:rPr>
+        <w:t>contains</w:t>
+      </w:r>
+      <w:r>
+        <w:rPr>
+          <w:rFonts w:ascii="Arial" w:hAnsi="Arial" w:cs="Arial"/>
+          <w:bCs/>
+          <w:sz w:val="22"/>
+          <w:szCs w:val="22"/>
+        </w:rPr>
+        <w:t xml:space="preserve"> </w:t>
+      </w:r>
+      <w:r>
+        <w:rPr>
+          <w:rFonts w:ascii="Arial" w:hAnsi="Arial" w:cs="Arial"/>
+          <w:bCs/>
+          <w:sz w:val="22"/>
+          <w:szCs w:val="22"/>
+        </w:rPr>
+        <w:t>field</w:t>
+      </w:r>
+      <w:r>
+        <w:rPr>
+          <w:rFonts w:ascii="Arial" w:hAnsi="Arial" w:cs="Arial"/>
+          <w:bCs/>
+          <w:sz w:val="22"/>
+          <w:szCs w:val="22"/>
+        </w:rPr>
+        <w:t xml:space="preserve"> data on</w:t>
+      </w:r>
+      <w:r>
+        <w:rPr>
+          <w:rFonts w:ascii="Arial" w:hAnsi="Arial" w:cs="Arial"/>
+          <w:bCs/>
+          <w:sz w:val="22"/>
+          <w:szCs w:val="22"/>
+        </w:rPr>
+        <w:t xml:space="preserve"> both land use, as defined by the socioeco</w:t>
+      </w:r>
+      <w:r>
+        <w:rPr>
+          <w:rFonts w:ascii="Arial" w:hAnsi="Arial" w:cs="Arial"/>
+          <w:bCs/>
+          <w:sz w:val="22"/>
+          <w:szCs w:val="22"/>
+        </w:rPr>
+        <w:t>nomic activities</w:t>
+      </w:r>
+      <w:r>
+        <w:rPr>
+          <w:rFonts w:ascii="Arial" w:hAnsi="Arial" w:cs="Arial"/>
+          <w:bCs/>
+          <w:sz w:val="22"/>
+          <w:szCs w:val="22"/>
+        </w:rPr>
+        <w:t xml:space="preserve"> </w:t>
+      </w:r>
+      <w:r>
+        <w:rPr>
+          <w:rFonts w:ascii="Arial" w:hAnsi="Arial" w:cs="Arial"/>
+          <w:bCs/>
+          <w:sz w:val="22"/>
+          <w:szCs w:val="22"/>
+        </w:rPr>
+        <w:t>and land cover for European countries</w:t>
+      </w:r>
+      <w:r>
+        <w:rPr>
+          <w:rFonts w:ascii="Arial" w:hAnsi="Arial" w:cs="Arial"/>
+          <w:bCs/>
+          <w:sz w:val="22"/>
+          <w:szCs w:val="22"/>
+        </w:rPr>
+        <w:t>, for every three years since 2009</w:t>
+      </w:r>
+      <w:r>
+        <w:rPr>
+          <w:rFonts w:ascii="Arial" w:hAnsi="Arial" w:cs="Arial"/>
+          <w:bCs/>
+          <w:sz w:val="22"/>
+          <w:szCs w:val="22"/>
+        </w:rPr>
+        <w:t>.</w:t>
+      </w:r>
+      <w:r>
+        <w:rPr>
+          <w:rFonts w:ascii="Arial" w:hAnsi="Arial" w:cs="Arial"/>
+          <w:bCs/>
+          <w:sz w:val="22"/>
+          <w:szCs w:val="22"/>
+        </w:rPr>
+        <w:t xml:space="preserve"> I chose to use 2012 data, as it clearly separates fallow and abandoned agricultural land, whereas previous data combined these two categories. </w:t>
+      </w:r>
+      <w:r>
+        <w:rPr>
+          <w:rFonts w:ascii="Arial" w:hAnsi="Arial" w:cs="Arial"/>
+          <w:bCs/>
+          <w:sz w:val="22"/>
+          <w:szCs w:val="22"/>
+        </w:rPr>
+        <w:t>Within R 3.5.3 (</w:t>
+      </w:r>
+      <w:r>
+        <w:rPr>
+          <w:rFonts w:ascii="Arial" w:hAnsi="Arial" w:cs="Arial"/>
+          <w:bCs/>
+          <w:color w:val="000000" w:themeColor="text1"/>
+          <w:sz w:val="22"/>
+          <w:szCs w:val="22"/>
+        </w:rPr>
+        <w:t>R Core Team, 2013</w:t>
+      </w:r>
+      <w:r>
+        <w:rPr>
+          <w:rFonts w:ascii="Arial" w:hAnsi="Arial" w:cs="Arial"/>
+          <w:bCs/>
+          <w:sz w:val="22"/>
+          <w:szCs w:val="22"/>
+        </w:rPr>
+        <w:t xml:space="preserve">), I filtered data to represent </w:t>
+      </w:r>
+      <w:r>
+        <w:rPr>
+          <w:rFonts w:ascii="Arial" w:hAnsi="Arial" w:cs="Arial"/>
+          <w:bCs/>
+          <w:sz w:val="22"/>
+          <w:szCs w:val="22"/>
+        </w:rPr>
+        <w:t>each of my</w:t>
+      </w:r>
+      <w:r>
+        <w:rPr>
+          <w:rFonts w:ascii="Arial" w:hAnsi="Arial" w:cs="Arial"/>
+          <w:bCs/>
+          <w:sz w:val="22"/>
+          <w:szCs w:val="22"/>
+        </w:rPr>
+        <w:t xml:space="preserve"> land use classes: abandoned land and extens</w:t>
+      </w:r>
+      <w:r>
+        <w:rPr>
+          <w:rFonts w:ascii="Arial" w:hAnsi="Arial" w:cs="Arial"/>
+          <w:bCs/>
+          <w:sz w:val="22"/>
+          <w:szCs w:val="22"/>
+        </w:rPr>
+        <w:t xml:space="preserve">ive and intensive agriculture. I also included four other classes (artificial land, wetlands, water and forestry) </w:t>
+      </w:r>
+      <w:commentRangeStart w:id="2"/>
+      <w:r>
+        <w:rPr>
+          <w:rFonts w:ascii="Arial" w:hAnsi="Arial" w:cs="Arial"/>
+          <w:bCs/>
+          <w:sz w:val="22"/>
+          <w:szCs w:val="22"/>
+        </w:rPr>
+        <w:t xml:space="preserve">to improve classification accuracy by causing the classifier to create more precise decision trees </w:t>
+      </w:r>
+      <w:commentRangeEnd w:id="2"/>
+      <w:r>
+        <w:rPr>
+          <w:rStyle w:val="CommentReference"/>
+        </w:rPr>
+        <w:commentReference w:id="2"/>
+      </w:r>
+      <w:r>
+        <w:rPr>
+          <w:rFonts w:ascii="Arial" w:hAnsi="Arial" w:cs="Arial"/>
+          <w:bCs/>
+          <w:sz w:val="22"/>
+          <w:szCs w:val="22"/>
+        </w:rPr>
+        <w:t>(</w:t>
+      </w:r>
+      <w:r>
+        <w:rPr>
+          <w:rFonts w:ascii="Arial" w:hAnsi="Arial" w:cs="Arial"/>
+          <w:bCs/>
+          <w:color w:val="FF0000"/>
+          <w:sz w:val="22"/>
+          <w:szCs w:val="22"/>
+        </w:rPr>
+        <w:t>SOURCE</w:t>
+      </w:r>
+      <w:r>
+        <w:rPr>
+          <w:rFonts w:ascii="Arial" w:hAnsi="Arial" w:cs="Arial"/>
+          <w:bCs/>
+          <w:sz w:val="22"/>
+          <w:szCs w:val="22"/>
+        </w:rPr>
+        <w:t>). To select which data would form each of my classes, I used the LUCAS 2012 Technical Reference Document, which contains descriptions of each land use and land cover category</w:t>
+      </w:r>
+      <w:r>
+        <w:rPr>
+          <w:rFonts w:ascii="Arial" w:hAnsi="Arial" w:cs="Arial"/>
+          <w:bCs/>
+          <w:sz w:val="22"/>
+          <w:szCs w:val="22"/>
+        </w:rPr>
+        <w:t xml:space="preserve">, as defined by Eurostat. Table </w:t>
+      </w:r>
+      <w:r>
+        <w:rPr>
+          <w:rFonts w:ascii="Arial" w:hAnsi="Arial" w:cs="Arial"/>
+          <w:bCs/>
+          <w:color w:val="FF0000"/>
+          <w:sz w:val="22"/>
+          <w:szCs w:val="22"/>
+        </w:rPr>
+        <w:t xml:space="preserve">X </w:t>
+      </w:r>
+      <w:r>
+        <w:rPr>
+          <w:rFonts w:ascii="Arial" w:hAnsi="Arial" w:cs="Arial"/>
+          <w:bCs/>
+          <w:color w:val="000000" w:themeColor="text1"/>
+          <w:sz w:val="22"/>
+          <w:szCs w:val="22"/>
+        </w:rPr>
+        <w:t>displays the criteria that define each of my classes.</w:t>
+      </w:r>
+    </w:p>
+    <w:p>
+      <w:pPr>
+        <w:spacing w:line="360" w:lineRule="auto"/>
+        <w:rPr>
+          <w:rFonts w:ascii="Arial" w:hAnsi="Arial" w:cs="Arial"/>
+          <w:bCs/>
+          <w:sz w:val="22"/>
+          <w:szCs w:val="22"/>
+        </w:rPr>
+      </w:pPr>
+    </w:p>
+    <w:p>
+      <w:pPr>
+        <w:spacing w:line="360" w:lineRule="auto"/>
+        <w:rPr>
+          <w:rFonts w:ascii="Arial" w:hAnsi="Arial" w:cs="Arial"/>
+          <w:bCs/>
+          <w:sz w:val="22"/>
+          <w:szCs w:val="22"/>
+        </w:rPr>
+      </w:pPr>
+      <w:r>
+        <w:rPr>
+          <w:rFonts w:ascii="Arial" w:hAnsi="Arial" w:cs="Arial"/>
+          <w:b/>
+          <w:bCs/>
+          <w:sz w:val="22"/>
+          <w:szCs w:val="22"/>
+        </w:rPr>
+        <w:t xml:space="preserve">Table 1 – </w:t>
+      </w:r>
+      <w:r>
+        <w:rPr>
+          <w:rFonts w:ascii="Arial" w:hAnsi="Arial" w:cs="Arial"/>
+          <w:bCs/>
+          <w:sz w:val="22"/>
+          <w:szCs w:val="22"/>
+        </w:rPr>
+        <w:t xml:space="preserve">Criteria </w:t>
+      </w:r>
+      <w:r>
+        <w:rPr>
+          <w:rFonts w:ascii="Arial" w:hAnsi="Arial" w:cs="Arial"/>
+          <w:bCs/>
+          <w:sz w:val="22"/>
+          <w:szCs w:val="22"/>
+        </w:rPr>
+        <w:t>to</w:t>
+      </w:r>
+      <w:r>
+        <w:rPr>
+          <w:rFonts w:ascii="Arial" w:hAnsi="Arial" w:cs="Arial"/>
+          <w:bCs/>
+          <w:sz w:val="22"/>
+          <w:szCs w:val="22"/>
+        </w:rPr>
+        <w:t xml:space="preserve"> determin</w:t>
+      </w:r>
+      <w:r>
+        <w:rPr>
+          <w:rFonts w:ascii="Arial" w:hAnsi="Arial" w:cs="Arial"/>
+          <w:bCs/>
+          <w:sz w:val="22"/>
+          <w:szCs w:val="22"/>
+        </w:rPr>
+        <w:t>e</w:t>
+      </w:r>
+      <w:r>
+        <w:rPr>
+          <w:rFonts w:ascii="Arial" w:hAnsi="Arial" w:cs="Arial"/>
+          <w:bCs/>
+          <w:sz w:val="22"/>
+          <w:szCs w:val="22"/>
+        </w:rPr>
+        <w:t xml:space="preserve"> which points from LUCAS (2012) represent </w:t>
+      </w:r>
+      <w:r>
+        <w:rPr>
+          <w:rFonts w:ascii="Arial" w:hAnsi="Arial" w:cs="Arial"/>
+          <w:bCs/>
+          <w:sz w:val="22"/>
+          <w:szCs w:val="22"/>
+        </w:rPr>
+        <w:t>each</w:t>
+      </w:r>
+      <w:r>
+        <w:rPr>
+          <w:rFonts w:ascii="Arial" w:hAnsi="Arial" w:cs="Arial"/>
+          <w:bCs/>
+          <w:sz w:val="22"/>
+          <w:szCs w:val="22"/>
+        </w:rPr>
+        <w:t xml:space="preserve"> land use class</w:t>
+      </w:r>
+      <w:r>
+        <w:rPr>
+          <w:rFonts w:ascii="Arial" w:hAnsi="Arial" w:cs="Arial"/>
+          <w:bCs/>
+          <w:sz w:val="22"/>
+          <w:szCs w:val="22"/>
+        </w:rPr>
+        <w:t>.</w:t>
+      </w:r>
+    </w:p>
+    <w:tbl>
+      <w:tblPr>
+        <w:tblStyle w:val="TableGrid"/>
+        <w:tblW w:w="9990" w:type="dxa"/>
+        <w:tblInd w:w="0" w:type="dxa"/>
+        <w:tblBorders>
+          <w:left w:val="none" w:sz="0" w:space="0" w:color="auto"/>
+          <w:right w:val="none" w:sz="0" w:space="0" w:color="auto"/>
+        </w:tblBorders>
+        <w:tblLook w:val="04A0" w:firstRow="1" w:lastRow="0" w:firstColumn="1" w:lastColumn="0" w:noHBand="0" w:noVBand="1"/>
+      </w:tblPr>
+      <w:tblGrid>
+        <w:gridCol w:w="1316"/>
+        <w:gridCol w:w="8674"/>
+      </w:tblGrid>
+      <w:tr>
+        <w:tc>
+          <w:tcPr>
+            <w:tcW w:w="1316" w:type="dxa"/>
+            <w:tcBorders>
+              <w:right w:val="nil"/>
+            </w:tcBorders>
+            <w:vAlign w:val="center"/>
+          </w:tcPr>
+          <w:p>
+            <w:pPr>
+              <w:spacing w:line="360" w:lineRule="auto"/>
+              <w:jc w:val="center"/>
+              <w:rPr>
+                <w:rFonts w:ascii="Arial" w:hAnsi="Arial" w:cs="Arial"/>
+                <w:b/>
+                <w:bCs/>
+                <w:sz w:val="22"/>
+                <w:szCs w:val="22"/>
+              </w:rPr>
+            </w:pPr>
+            <w:r>
+              <w:rPr>
+                <w:rFonts w:ascii="Arial" w:hAnsi="Arial" w:cs="Arial"/>
+                <w:b/>
+                <w:bCs/>
+                <w:sz w:val="22"/>
+                <w:szCs w:val="22"/>
+              </w:rPr>
+              <w:t>Land use</w:t>
+            </w:r>
+          </w:p>
+        </w:tc>
+        <w:tc>
+          <w:tcPr>
+            <w:tcW w:w="8674" w:type="dxa"/>
+            <w:tcBorders>
+              <w:left w:val="nil"/>
+            </w:tcBorders>
+            <w:vAlign w:val="center"/>
+          </w:tcPr>
+          <w:p>
+            <w:pPr>
+              <w:spacing w:line="360" w:lineRule="auto"/>
+              <w:jc w:val="center"/>
+              <w:rPr>
+                <w:rFonts w:ascii="Arial" w:hAnsi="Arial" w:cs="Arial"/>
+                <w:b/>
+                <w:bCs/>
+                <w:sz w:val="22"/>
+                <w:szCs w:val="22"/>
+              </w:rPr>
+            </w:pPr>
+            <w:commentRangeStart w:id="3"/>
+            <w:r>
+              <w:rPr>
+                <w:rFonts w:ascii="Arial" w:hAnsi="Arial" w:cs="Arial"/>
+                <w:b/>
+                <w:bCs/>
+                <w:sz w:val="22"/>
+                <w:szCs w:val="22"/>
+              </w:rPr>
+              <w:t>Criteria</w:t>
+            </w:r>
+            <w:commentRangeEnd w:id="3"/>
+            <w:r>
+              <w:rPr>
+                <w:rStyle w:val="CommentReference"/>
+              </w:rPr>
+              <w:commentReference w:id="3"/>
+            </w:r>
+          </w:p>
+        </w:tc>
+      </w:tr>
+      <w:tr>
+        <w:tc>
+          <w:tcPr>
+            <w:tcW w:w="1316" w:type="dxa"/>
+            <w:tcBorders>
+              <w:right w:val="nil"/>
+            </w:tcBorders>
+            <w:vAlign w:val="center"/>
+          </w:tcPr>
+          <w:p>
+            <w:pPr>
+              <w:spacing w:line="360" w:lineRule="auto"/>
+              <w:jc w:val="center"/>
+              <w:rPr>
+                <w:rFonts w:ascii="Arial" w:hAnsi="Arial" w:cs="Arial"/>
+                <w:b/>
+                <w:bCs/>
+              </w:rPr>
+            </w:pPr>
+            <w:r>
+              <w:rPr>
+                <w:rFonts w:ascii="Arial" w:hAnsi="Arial" w:cs="Arial"/>
+                <w:b/>
+                <w:bCs/>
+              </w:rPr>
+              <w:t>Abandoned</w:t>
+            </w:r>
+          </w:p>
+        </w:tc>
+        <w:tc>
+          <w:tcPr>
+            <w:tcW w:w="8674" w:type="dxa"/>
+            <w:tcBorders>
+              <w:left w:val="nil"/>
+            </w:tcBorders>
+          </w:tcPr>
+          <w:p>
+            <w:pPr>
+              <w:pStyle w:val="ListParagraph"/>
+              <w:numPr>
+                <w:ilvl w:val="0"/>
+                <w:numId w:val="5"/>
+              </w:numPr>
+              <w:spacing w:line="360" w:lineRule="auto"/>
+              <w:rPr>
+                <w:rFonts w:ascii="Arial" w:hAnsi="Arial" w:cs="Arial"/>
+                <w:bCs/>
+              </w:rPr>
+            </w:pPr>
+            <w:r>
+              <w:rPr>
+                <w:rFonts w:ascii="Arial" w:hAnsi="Arial" w:cs="Arial"/>
+                <w:bCs/>
+              </w:rPr>
+              <w:t>Abandoned agricultural land.</w:t>
+            </w:r>
+          </w:p>
+          <w:p>
+            <w:pPr>
+              <w:pStyle w:val="ListParagraph"/>
+              <w:numPr>
+                <w:ilvl w:val="0"/>
+                <w:numId w:val="5"/>
+              </w:numPr>
+              <w:spacing w:line="360" w:lineRule="auto"/>
+              <w:rPr>
+                <w:rFonts w:ascii="Arial" w:hAnsi="Arial" w:cs="Arial"/>
+                <w:bCs/>
+              </w:rPr>
+            </w:pPr>
+            <w:r>
+              <w:rPr>
+                <w:rFonts w:ascii="Arial" w:hAnsi="Arial" w:cs="Arial"/>
+                <w:bCs/>
+              </w:rPr>
+              <w:t xml:space="preserve">Abandoned land, filtered to include cropland, woodland, grassland and bare land. </w:t>
+            </w:r>
+          </w:p>
+          <w:p>
+            <w:pPr>
+              <w:pStyle w:val="ListParagraph"/>
+              <w:numPr>
+                <w:ilvl w:val="0"/>
+                <w:numId w:val="5"/>
+              </w:numPr>
+              <w:spacing w:line="360" w:lineRule="auto"/>
+              <w:rPr>
+                <w:rFonts w:ascii="Arial" w:hAnsi="Arial" w:cs="Arial"/>
+                <w:bCs/>
+              </w:rPr>
+            </w:pPr>
+            <w:r>
+              <w:rPr>
+                <w:rFonts w:ascii="Arial" w:hAnsi="Arial" w:cs="Arial"/>
+                <w:bCs/>
+              </w:rPr>
+              <w:t>Semi-natural and natural areas not in use.</w:t>
+            </w:r>
+          </w:p>
+          <w:p>
+            <w:pPr>
+              <w:pStyle w:val="ListParagraph"/>
+              <w:numPr>
+                <w:ilvl w:val="0"/>
+                <w:numId w:val="5"/>
+              </w:numPr>
+              <w:spacing w:line="360" w:lineRule="auto"/>
+              <w:rPr>
+                <w:rFonts w:ascii="Arial" w:hAnsi="Arial" w:cs="Arial"/>
+                <w:bCs/>
+              </w:rPr>
+            </w:pPr>
+            <w:r>
+              <w:rPr>
+                <w:rFonts w:ascii="Arial" w:hAnsi="Arial" w:cs="Arial"/>
+                <w:bCs/>
+              </w:rPr>
+              <w:t>Unused, spontaneously revegetated land.</w:t>
+            </w:r>
+          </w:p>
+        </w:tc>
+      </w:tr>
+      <w:tr>
+        <w:tc>
+          <w:tcPr>
+            <w:tcW w:w="1316" w:type="dxa"/>
+            <w:tcBorders>
+              <w:right w:val="nil"/>
+            </w:tcBorders>
+            <w:vAlign w:val="center"/>
+          </w:tcPr>
+          <w:p>
+            <w:pPr>
+              <w:spacing w:line="360" w:lineRule="auto"/>
+              <w:jc w:val="center"/>
+              <w:rPr>
+                <w:rFonts w:ascii="Arial" w:hAnsi="Arial" w:cs="Arial"/>
+                <w:b/>
+                <w:bCs/>
+              </w:rPr>
+            </w:pPr>
+            <w:r>
+              <w:rPr>
+                <w:rFonts w:ascii="Arial" w:hAnsi="Arial" w:cs="Arial"/>
+                <w:b/>
+                <w:bCs/>
+              </w:rPr>
+              <w:t>Extensive</w:t>
+            </w:r>
+          </w:p>
+        </w:tc>
+        <w:tc>
+          <w:tcPr>
+            <w:tcW w:w="8674" w:type="dxa"/>
+            <w:tcBorders>
+              <w:left w:val="nil"/>
+            </w:tcBorders>
+          </w:tcPr>
+          <w:p>
+            <w:pPr>
+              <w:pStyle w:val="ListParagraph"/>
+              <w:spacing w:line="360" w:lineRule="auto"/>
+              <w:rPr>
+                <w:rFonts w:ascii="Arial" w:hAnsi="Arial" w:cs="Arial"/>
+                <w:bCs/>
+              </w:rPr>
+            </w:pPr>
+            <w:r>
+              <w:rPr>
+                <w:rFonts w:ascii="Arial" w:hAnsi="Arial" w:cs="Arial"/>
+                <w:bCs/>
+              </w:rPr>
+              <w:t xml:space="preserve">Heterogeneous </w:t>
+            </w:r>
+            <w:r>
+              <w:rPr>
+                <w:rFonts w:ascii="Arial" w:hAnsi="Arial" w:cs="Arial"/>
+                <w:bCs/>
+              </w:rPr>
+              <w:t xml:space="preserve">crops planted mainly for own consumption produced in kitchen gardens or allotments, </w:t>
+            </w:r>
+            <w:r>
+              <w:rPr>
+                <w:rFonts w:ascii="Arial" w:hAnsi="Arial" w:cs="Arial"/>
+                <w:bCs/>
+              </w:rPr>
+              <w:t>filtered to include cropland, woodland, grassland and bare land</w:t>
+            </w:r>
+            <w:r>
+              <w:rPr>
+                <w:rFonts w:ascii="Arial" w:hAnsi="Arial" w:cs="Arial"/>
+                <w:bCs/>
+              </w:rPr>
+              <w:t xml:space="preserve"> (natural areas)</w:t>
+            </w:r>
+            <w:r>
+              <w:rPr>
+                <w:rFonts w:ascii="Arial" w:hAnsi="Arial" w:cs="Arial"/>
+                <w:bCs/>
+              </w:rPr>
+              <w:t>.</w:t>
+            </w:r>
+          </w:p>
+        </w:tc>
+      </w:tr>
+      <w:tr>
+        <w:tc>
+          <w:tcPr>
+            <w:tcW w:w="1316" w:type="dxa"/>
+            <w:tcBorders>
+              <w:right w:val="nil"/>
+            </w:tcBorders>
+            <w:vAlign w:val="center"/>
+          </w:tcPr>
+          <w:p>
+            <w:pPr>
+              <w:spacing w:line="360" w:lineRule="auto"/>
+              <w:jc w:val="center"/>
+              <w:rPr>
+                <w:rFonts w:ascii="Arial" w:hAnsi="Arial" w:cs="Arial"/>
+                <w:b/>
+                <w:bCs/>
+              </w:rPr>
+            </w:pPr>
+            <w:r>
+              <w:rPr>
+                <w:rFonts w:ascii="Arial" w:hAnsi="Arial" w:cs="Arial"/>
+                <w:b/>
+                <w:bCs/>
+              </w:rPr>
+              <w:t>Intensive</w:t>
+            </w:r>
+          </w:p>
+        </w:tc>
+        <w:tc>
+          <w:tcPr>
+            <w:tcW w:w="8674" w:type="dxa"/>
+            <w:tcBorders>
+              <w:left w:val="nil"/>
+            </w:tcBorders>
+          </w:tcPr>
+          <w:p>
+            <w:pPr>
+              <w:pStyle w:val="ListParagraph"/>
+              <w:spacing w:line="360" w:lineRule="auto"/>
+              <w:rPr>
+                <w:rFonts w:ascii="Arial" w:hAnsi="Arial" w:cs="Arial"/>
+                <w:bCs/>
+              </w:rPr>
+            </w:pPr>
+            <w:r>
+              <w:rPr>
+                <w:rFonts w:ascii="Arial" w:hAnsi="Arial" w:cs="Arial"/>
+                <w:bCs/>
+              </w:rPr>
+              <w:t>Industrial agriculture</w:t>
+            </w:r>
+            <w:r>
+              <w:rPr>
+                <w:rFonts w:ascii="Arial" w:hAnsi="Arial" w:cs="Arial"/>
+                <w:bCs/>
+              </w:rPr>
+              <w:t xml:space="preserve">, </w:t>
+            </w:r>
+            <w:r>
+              <w:rPr>
+                <w:rFonts w:ascii="Arial" w:hAnsi="Arial" w:cs="Arial"/>
+                <w:bCs/>
+              </w:rPr>
+              <w:t>filtered to include cropland, woodland, grassland and bare land.</w:t>
+            </w:r>
+            <w:r>
+              <w:rPr>
+                <w:rFonts w:ascii="Arial" w:hAnsi="Arial" w:cs="Arial"/>
+                <w:bCs/>
+              </w:rPr>
+              <w:t xml:space="preserve"> </w:t>
+            </w:r>
+          </w:p>
+        </w:tc>
+      </w:tr>
+      <w:tr>
+        <w:tc>
+          <w:tcPr>
+            <w:tcW w:w="1316" w:type="dxa"/>
+            <w:tcBorders>
+              <w:right w:val="nil"/>
+            </w:tcBorders>
+            <w:vAlign w:val="center"/>
+          </w:tcPr>
+          <w:p>
+            <w:pPr>
+              <w:spacing w:line="360" w:lineRule="auto"/>
+              <w:jc w:val="center"/>
+              <w:rPr>
+                <w:rFonts w:ascii="Arial" w:hAnsi="Arial" w:cs="Arial"/>
+                <w:b/>
+                <w:bCs/>
+              </w:rPr>
+            </w:pPr>
+            <w:r>
+              <w:rPr>
+                <w:rFonts w:ascii="Arial" w:hAnsi="Arial" w:cs="Arial"/>
+                <w:b/>
+                <w:bCs/>
+              </w:rPr>
+              <w:t>Forestry</w:t>
+            </w:r>
+          </w:p>
+        </w:tc>
+        <w:tc>
+          <w:tcPr>
+            <w:tcW w:w="8674" w:type="dxa"/>
+            <w:tcBorders>
+              <w:left w:val="nil"/>
+            </w:tcBorders>
+          </w:tcPr>
+          <w:p>
+            <w:pPr>
+              <w:pStyle w:val="ListParagraph"/>
+              <w:spacing w:line="360" w:lineRule="auto"/>
+              <w:rPr>
+                <w:rFonts w:ascii="Arial" w:hAnsi="Arial" w:cs="Arial"/>
+                <w:bCs/>
+              </w:rPr>
+            </w:pPr>
+            <w:r>
+              <w:rPr>
+                <w:rFonts w:ascii="Arial" w:hAnsi="Arial" w:cs="Arial"/>
+                <w:bCs/>
+              </w:rPr>
+              <w:t xml:space="preserve">Filtered to include all land used for forestry, including the production of timber, firewood and round wood. </w:t>
+            </w:r>
+          </w:p>
+        </w:tc>
+      </w:tr>
+      <w:tr>
+        <w:tc>
+          <w:tcPr>
+            <w:tcW w:w="1316" w:type="dxa"/>
+            <w:tcBorders>
+              <w:right w:val="nil"/>
+            </w:tcBorders>
+            <w:vAlign w:val="center"/>
+          </w:tcPr>
+          <w:p>
+            <w:pPr>
+              <w:spacing w:line="360" w:lineRule="auto"/>
+              <w:jc w:val="center"/>
+              <w:rPr>
+                <w:rFonts w:ascii="Arial" w:hAnsi="Arial" w:cs="Arial"/>
+                <w:b/>
+                <w:bCs/>
+              </w:rPr>
+            </w:pPr>
+            <w:r>
+              <w:rPr>
+                <w:rFonts w:ascii="Arial" w:hAnsi="Arial" w:cs="Arial"/>
+                <w:b/>
+                <w:bCs/>
+              </w:rPr>
+              <w:t>Wetlands</w:t>
+            </w:r>
+          </w:p>
+        </w:tc>
+        <w:tc>
+          <w:tcPr>
+            <w:tcW w:w="8674" w:type="dxa"/>
+            <w:tcBorders>
+              <w:left w:val="nil"/>
+            </w:tcBorders>
+          </w:tcPr>
+          <w:p>
+            <w:pPr>
+              <w:pStyle w:val="ListParagraph"/>
+              <w:spacing w:line="360" w:lineRule="auto"/>
+              <w:rPr>
+                <w:rFonts w:ascii="Arial" w:hAnsi="Arial" w:cs="Arial"/>
+                <w:bCs/>
+              </w:rPr>
+            </w:pPr>
+            <w:r>
+              <w:rPr>
+                <w:rFonts w:ascii="Arial" w:hAnsi="Arial" w:cs="Arial"/>
+                <w:bCs/>
+              </w:rPr>
+              <w:t xml:space="preserve">Filtered to include all land </w:t>
+            </w:r>
+            <w:r>
+              <w:rPr>
+                <w:rFonts w:ascii="Arial" w:hAnsi="Arial" w:cs="Arial"/>
+                <w:bCs/>
+              </w:rPr>
+              <w:t>classed as areas that fall between land and water, usually being inundated with water on a temporary or permanent basis.</w:t>
+            </w:r>
+          </w:p>
+        </w:tc>
+      </w:tr>
+      <w:tr>
+        <w:tc>
+          <w:tcPr>
+            <w:tcW w:w="1316" w:type="dxa"/>
+            <w:tcBorders>
+              <w:right w:val="nil"/>
+            </w:tcBorders>
+            <w:vAlign w:val="center"/>
+          </w:tcPr>
+          <w:p>
+            <w:pPr>
+              <w:spacing w:line="360" w:lineRule="auto"/>
+              <w:jc w:val="center"/>
+              <w:rPr>
+                <w:rFonts w:ascii="Arial" w:hAnsi="Arial" w:cs="Arial"/>
+                <w:b/>
+                <w:bCs/>
+              </w:rPr>
+            </w:pPr>
+            <w:r>
+              <w:rPr>
+                <w:rFonts w:ascii="Arial" w:hAnsi="Arial" w:cs="Arial"/>
+                <w:b/>
+                <w:bCs/>
+              </w:rPr>
+              <w:t>Water</w:t>
+            </w:r>
+          </w:p>
+        </w:tc>
+        <w:tc>
+          <w:tcPr>
+            <w:tcW w:w="8674" w:type="dxa"/>
+            <w:tcBorders>
+              <w:left w:val="nil"/>
+            </w:tcBorders>
+          </w:tcPr>
+          <w:p>
+            <w:pPr>
+              <w:pStyle w:val="ListParagraph"/>
+              <w:spacing w:line="360" w:lineRule="auto"/>
+              <w:rPr>
+                <w:rFonts w:ascii="Arial" w:hAnsi="Arial" w:cs="Arial"/>
+                <w:bCs/>
+              </w:rPr>
+            </w:pPr>
+            <w:r>
+              <w:rPr>
+                <w:rFonts w:ascii="Arial" w:hAnsi="Arial" w:cs="Arial"/>
+                <w:bCs/>
+              </w:rPr>
+              <w:t xml:space="preserve">Filtered to include all land classed as </w:t>
+            </w:r>
+            <w:r>
+              <w:rPr>
+                <w:rFonts w:ascii="Arial" w:hAnsi="Arial" w:cs="Arial"/>
+                <w:bCs/>
+              </w:rPr>
+              <w:t>water, including inland and coastal areas without vegetation that are covered by water.</w:t>
+            </w:r>
+          </w:p>
+        </w:tc>
+      </w:tr>
+      <w:tr>
+        <w:tc>
+          <w:tcPr>
+            <w:tcW w:w="1316" w:type="dxa"/>
+            <w:tcBorders>
+              <w:right w:val="nil"/>
+            </w:tcBorders>
+            <w:vAlign w:val="center"/>
+          </w:tcPr>
+          <w:p>
+            <w:pPr>
+              <w:spacing w:line="360" w:lineRule="auto"/>
+              <w:jc w:val="center"/>
+              <w:rPr>
+                <w:rFonts w:ascii="Arial" w:hAnsi="Arial" w:cs="Arial"/>
+                <w:b/>
+                <w:bCs/>
+              </w:rPr>
+            </w:pPr>
+            <w:r>
+              <w:rPr>
+                <w:rFonts w:ascii="Arial" w:hAnsi="Arial" w:cs="Arial"/>
+                <w:b/>
+                <w:bCs/>
+              </w:rPr>
+              <w:t>Artificial</w:t>
+            </w:r>
+          </w:p>
+        </w:tc>
+        <w:tc>
+          <w:tcPr>
+            <w:tcW w:w="8674" w:type="dxa"/>
+            <w:tcBorders>
+              <w:left w:val="nil"/>
+            </w:tcBorders>
+          </w:tcPr>
+          <w:p>
+            <w:pPr>
+              <w:pStyle w:val="ListParagraph"/>
+              <w:spacing w:line="360" w:lineRule="auto"/>
+              <w:rPr>
+                <w:rFonts w:ascii="Arial" w:hAnsi="Arial" w:cs="Arial"/>
+                <w:bCs/>
+              </w:rPr>
+            </w:pPr>
+            <w:r>
+              <w:rPr>
+                <w:rFonts w:ascii="Arial" w:hAnsi="Arial" w:cs="Arial"/>
+                <w:bCs/>
+              </w:rPr>
+              <w:t xml:space="preserve">Filtered to include all land classed as </w:t>
+            </w:r>
+            <w:r>
+              <w:rPr>
+                <w:rFonts w:ascii="Arial" w:hAnsi="Arial" w:cs="Arial"/>
+                <w:bCs/>
+              </w:rPr>
+              <w:t xml:space="preserve">artificial, including built-up areas and humanmade areas </w:t>
+            </w:r>
+            <w:proofErr w:type="spellStart"/>
+            <w:r>
+              <w:rPr>
+                <w:rFonts w:ascii="Arial" w:hAnsi="Arial" w:cs="Arial"/>
+                <w:bCs/>
+              </w:rPr>
+              <w:t>characterised</w:t>
+            </w:r>
+            <w:proofErr w:type="spellEnd"/>
+            <w:r>
+              <w:rPr>
+                <w:rFonts w:ascii="Arial" w:hAnsi="Arial" w:cs="Arial"/>
+                <w:bCs/>
+              </w:rPr>
+              <w:t xml:space="preserve"> by materials like concrete and gravel.</w:t>
+            </w:r>
+          </w:p>
+        </w:tc>
+      </w:tr>
+    </w:tbl>
+    <w:p>
+      <w:pPr>
+        <w:spacing w:line="360" w:lineRule="auto"/>
+        <w:rPr>
+          <w:rFonts w:ascii="Arial" w:hAnsi="Arial" w:cs="Arial"/>
+          <w:bCs/>
+          <w:sz w:val="22"/>
+          <w:szCs w:val="22"/>
+        </w:rPr>
+      </w:pPr>
+    </w:p>
+    <w:p>
+      <w:pPr>
+        <w:spacing w:line="360" w:lineRule="auto"/>
+        <w:rPr>
+          <w:rFonts w:ascii="Arial" w:hAnsi="Arial" w:cs="Arial"/>
+          <w:bCs/>
+          <w:sz w:val="22"/>
+          <w:szCs w:val="22"/>
+        </w:rPr>
+      </w:pPr>
+      <w:r>
+        <w:rPr>
+          <w:rFonts w:ascii="Arial" w:hAnsi="Arial" w:cs="Arial"/>
+          <w:bCs/>
+          <w:sz w:val="22"/>
+          <w:szCs w:val="22"/>
+        </w:rPr>
+        <w:lastRenderedPageBreak/>
+        <w:t xml:space="preserve">Using each point’s latitude and longitude, I transformed each set of points into a spatial file by setting the coordinate reference system, which matched that of GEE for improved accuracy. </w:t>
+      </w:r>
+      <w:commentRangeStart w:id="4"/>
+      <w:r>
+        <w:rPr>
+          <w:rFonts w:ascii="Arial" w:hAnsi="Arial" w:cs="Arial"/>
+          <w:bCs/>
+          <w:sz w:val="22"/>
+          <w:szCs w:val="22"/>
+        </w:rPr>
+        <w:t>Points were loading to GEE as assets, meaning that these datasets were saved to my account at all time.</w:t>
+      </w:r>
+      <w:commentRangeEnd w:id="4"/>
+      <w:r>
+        <w:rPr>
+          <w:rStyle w:val="CommentReference"/>
+        </w:rPr>
+        <w:commentReference w:id="4"/>
+      </w:r>
     </w:p>
     <w:p>
       <w:pPr>
@@ -5398,6 +7552,15 @@
         </w:rPr>
         <w:t>Random Forest classification</w:t>
       </w:r>
+    </w:p>
+    <w:p>
+      <w:pPr>
+        <w:rPr>
+          <w:rFonts w:ascii="Arial" w:hAnsi="Arial" w:cs="Arial"/>
+          <w:sz w:val="22"/>
+          <w:szCs w:val="22"/>
+        </w:rPr>
+      </w:pPr>
     </w:p>
     <w:p>
       <w:pPr>
@@ -5514,6 +7677,93 @@
     </w:sectPr>
   </w:body>
 </w:document>
+</file>
+
+<file path=word/comments.xml><?xml version="1.0" encoding="utf-8"?>
+<w:comments xmlns:wpc="http://schemas.microsoft.com/office/word/2010/wordprocessingCanvas" xmlns:cx="http://schemas.microsoft.com/office/drawing/2014/chartex" xmlns:cx1="http://schemas.microsoft.com/office/drawing/2015/9/8/chartex" xmlns:cx2="http://schemas.microsoft.com/office/drawing/2015/10/21/chartex" xmlns:cx3="http://schemas.microsoft.com/office/drawing/2016/5/9/chartex" xmlns:cx4="http://schemas.microsoft.com/office/drawing/2016/5/10/chartex" xmlns:cx5="http://schemas.microsoft.com/office/drawing/2016/5/11/chartex" xmlns:cx6="http://schemas.microsoft.com/office/drawing/2016/5/12/chartex" xmlns:cx7="http://schemas.microsoft.com/office/drawing/2016/5/13/chartex" xmlns:cx8="http://schemas.microsoft.com/office/drawing/2016/5/14/chartex" xmlns:mc="http://schemas.openxmlformats.org/markup-compatibility/2006" xmlns:aink="http://schemas.microsoft.com/office/drawing/2016/ink" xmlns:am3d="http://schemas.microsoft.com/office/drawing/2017/model3d" xmlns:o="urn:schemas-microsoft-com:office:office" xmlns:r="http://schemas.openxmlformats.org/officeDocument/2006/relationships" xmlns:m="http://schemas.openxmlformats.org/officeDocument/2006/math" xmlns:v="urn:schemas-microsoft-com:vml" xmlns:wp14="http://schemas.microsoft.com/office/word/2010/wordprocessingDrawing" xmlns:wp="http://schemas.openxmlformats.org/drawingml/2006/wordprocessingDrawing" xmlns:w10="urn:schemas-microsoft-com:office:word" xmlns:w="http://schemas.openxmlformats.org/wordprocessingml/2006/main" xmlns:w14="http://schemas.microsoft.com/office/word/2010/wordml" xmlns:w15="http://schemas.microsoft.com/office/word/2012/wordml" xmlns:w16cid="http://schemas.microsoft.com/office/word/2016/wordml/cid" xmlns:w16se="http://schemas.microsoft.com/office/word/2015/wordml/symex" xmlns:wpg="http://schemas.microsoft.com/office/word/2010/wordprocessingGroup" xmlns:wpi="http://schemas.microsoft.com/office/word/2010/wordprocessingInk" xmlns:wne="http://schemas.microsoft.com/office/word/2006/wordml" xmlns:wps="http://schemas.microsoft.com/office/word/2010/wordprocessingShape" mc:Ignorable="w14 w15 w16se w16cid wp14">
+  <w:comment w:id="1" w:author="RICH Izzy" w:date="2019-04-04T18:17:00Z" w:initials="RI">
+    <w:p>
+      <w:pPr>
+        <w:pStyle w:val="CommentText"/>
+      </w:pPr>
+      <w:r>
+        <w:rPr>
+          <w:rStyle w:val="CommentReference"/>
+        </w:rPr>
+        <w:annotationRef/>
+      </w:r>
+      <w:r>
+        <w:t xml:space="preserve">Continue </w:t>
+      </w:r>
+    </w:p>
+  </w:comment>
+  <w:comment w:id="2" w:author="RICH Izzy [2]" w:date="2019-04-02T18:15:00Z" w:initials="RI">
+    <w:p>
+      <w:pPr>
+        <w:pStyle w:val="CommentText"/>
+      </w:pPr>
+      <w:r>
+        <w:rPr>
+          <w:rStyle w:val="CommentReference"/>
+        </w:rPr>
+        <w:annotationRef/>
+      </w:r>
+      <w:r>
+        <w:t xml:space="preserve">Explain more </w:t>
+      </w:r>
+    </w:p>
+  </w:comment>
+  <w:comment w:id="3" w:author="RICH Izzy" w:date="2019-04-04T17:56:00Z" w:initials="RI">
+    <w:p>
+      <w:pPr>
+        <w:pStyle w:val="CommentText"/>
+      </w:pPr>
+      <w:r>
+        <w:rPr>
+          <w:rStyle w:val="CommentReference"/>
+        </w:rPr>
+        <w:annotationRef/>
+      </w:r>
+      <w:r>
+        <w:t>Think about the level of detail you want here</w:t>
+      </w:r>
+    </w:p>
+  </w:comment>
+  <w:comment w:id="4" w:author="RICH Izzy" w:date="2019-04-04T18:08:00Z" w:initials="RI">
+    <w:p>
+      <w:pPr>
+        <w:pStyle w:val="CommentText"/>
+      </w:pPr>
+      <w:r>
+        <w:rPr>
+          <w:rStyle w:val="CommentReference"/>
+        </w:rPr>
+        <w:annotationRef/>
+      </w:r>
+      <w:r>
+        <w:t xml:space="preserve">This is probably not good </w:t>
+      </w:r>
+    </w:p>
+  </w:comment>
+</w:comments>
+</file>
+
+<file path=word/commentsExtended.xml><?xml version="1.0" encoding="utf-8"?>
+<w15:commentsEx xmlns:wpc="http://schemas.microsoft.com/office/word/2010/wordprocessingCanvas" xmlns:cx="http://schemas.microsoft.com/office/drawing/2014/chartex" xmlns:cx1="http://schemas.microsoft.com/office/drawing/2015/9/8/chartex" xmlns:cx2="http://schemas.microsoft.com/office/drawing/2015/10/21/chartex" xmlns:cx3="http://schemas.microsoft.com/office/drawing/2016/5/9/chartex" xmlns:cx4="http://schemas.microsoft.com/office/drawing/2016/5/10/chartex" xmlns:cx5="http://schemas.microsoft.com/office/drawing/2016/5/11/chartex" xmlns:cx6="http://schemas.microsoft.com/office/drawing/2016/5/12/chartex" xmlns:cx7="http://schemas.microsoft.com/office/drawing/2016/5/13/chartex" xmlns:cx8="http://schemas.microsoft.com/office/drawing/2016/5/14/chartex" xmlns:mc="http://schemas.openxmlformats.org/markup-compatibility/2006" xmlns:aink="http://schemas.microsoft.com/office/drawing/2016/ink" xmlns:am3d="http://schemas.microsoft.com/office/drawing/2017/model3d" xmlns:o="urn:schemas-microsoft-com:office:office" xmlns:r="http://schemas.openxmlformats.org/officeDocument/2006/relationships" xmlns:m="http://schemas.openxmlformats.org/officeDocument/2006/math" xmlns:v="urn:schemas-microsoft-com:vml" xmlns:wp14="http://schemas.microsoft.com/office/word/2010/wordprocessingDrawing" xmlns:wp="http://schemas.openxmlformats.org/drawingml/2006/wordprocessingDrawing" xmlns:w10="urn:schemas-microsoft-com:office:word" xmlns:w="http://schemas.openxmlformats.org/wordprocessingml/2006/main" xmlns:w14="http://schemas.microsoft.com/office/word/2010/wordml" xmlns:w15="http://schemas.microsoft.com/office/word/2012/wordml" xmlns:w16cid="http://schemas.microsoft.com/office/word/2016/wordml/cid" xmlns:w16se="http://schemas.microsoft.com/office/word/2015/wordml/symex" xmlns:wpg="http://schemas.microsoft.com/office/word/2010/wordprocessingGroup" xmlns:wpi="http://schemas.microsoft.com/office/word/2010/wordprocessingInk" xmlns:wne="http://schemas.microsoft.com/office/word/2006/wordml" xmlns:wps="http://schemas.microsoft.com/office/word/2010/wordprocessingShape" mc:Ignorable="w14 w15 w16se w16cid wp14">
+  <w15:commentEx w15:paraId="4155C7B8" w15:done="0"/>
+  <w15:commentEx w15:paraId="5C326C4F" w15:done="0"/>
+  <w15:commentEx w15:paraId="6E52C076" w15:done="0"/>
+  <w15:commentEx w15:paraId="4F3AC4CC" w15:done="0"/>
+</w15:commentsEx>
+</file>
+
+<file path=word/commentsIds.xml><?xml version="1.0" encoding="utf-8"?>
+<w16cid:commentsIds xmlns:wpc="http://schemas.microsoft.com/office/word/2010/wordprocessingCanvas" xmlns:cx="http://schemas.microsoft.com/office/drawing/2014/chartex" xmlns:cx1="http://schemas.microsoft.com/office/drawing/2015/9/8/chartex" xmlns:cx2="http://schemas.microsoft.com/office/drawing/2015/10/21/chartex" xmlns:cx3="http://schemas.microsoft.com/office/drawing/2016/5/9/chartex" xmlns:cx4="http://schemas.microsoft.com/office/drawing/2016/5/10/chartex" xmlns:cx5="http://schemas.microsoft.com/office/drawing/2016/5/11/chartex" xmlns:cx6="http://schemas.microsoft.com/office/drawing/2016/5/12/chartex" xmlns:cx7="http://schemas.microsoft.com/office/drawing/2016/5/13/chartex" xmlns:cx8="http://schemas.microsoft.com/office/drawing/2016/5/14/chartex" xmlns:mc="http://schemas.openxmlformats.org/markup-compatibility/2006" xmlns:aink="http://schemas.microsoft.com/office/drawing/2016/ink" xmlns:am3d="http://schemas.microsoft.com/office/drawing/2017/model3d" xmlns:o="urn:schemas-microsoft-com:office:office" xmlns:r="http://schemas.openxmlformats.org/officeDocument/2006/relationships" xmlns:m="http://schemas.openxmlformats.org/officeDocument/2006/math" xmlns:v="urn:schemas-microsoft-com:vml" xmlns:wp14="http://schemas.microsoft.com/office/word/2010/wordprocessingDrawing" xmlns:wp="http://schemas.openxmlformats.org/drawingml/2006/wordprocessingDrawing" xmlns:w10="urn:schemas-microsoft-com:office:word" xmlns:w="http://schemas.openxmlformats.org/wordprocessingml/2006/main" xmlns:w14="http://schemas.microsoft.com/office/word/2010/wordml" xmlns:w15="http://schemas.microsoft.com/office/word/2012/wordml" xmlns:w16cid="http://schemas.microsoft.com/office/word/2016/wordml/cid" xmlns:w16se="http://schemas.microsoft.com/office/word/2015/wordml/symex" xmlns:wpg="http://schemas.microsoft.com/office/word/2010/wordprocessingGroup" xmlns:wpi="http://schemas.microsoft.com/office/word/2010/wordprocessingInk" xmlns:wne="http://schemas.microsoft.com/office/word/2006/wordml" xmlns:wps="http://schemas.microsoft.com/office/word/2010/wordprocessingShape" mc:Ignorable="w14 w15 w16se w16cid wp14">
+  <w16cid:commentId w16cid:paraId="4155C7B8" w16cid:durableId="2050C8A8"/>
+  <w16cid:commentId w16cid:paraId="5C326C4F" w16cid:durableId="204F1719"/>
+  <w16cid:commentId w16cid:paraId="6E52C076" w16cid:durableId="2050C3E5"/>
+  <w16cid:commentId w16cid:paraId="4F3AC4CC" w16cid:durableId="2050C6B5"/>
+</w16cid:commentsIds>
 </file>
 
 <file path=word/endnotes.xml><?xml version="1.0" encoding="utf-8"?>
@@ -5548,6 +7798,11 @@
         <w:docPartUnique/>
       </w:docPartObj>
     </w:sdtPr>
+    <w:sdtEndPr>
+      <w:rPr>
+        <w:rStyle w:val="PageNumber"/>
+      </w:rPr>
+    </w:sdtEndPr>
     <w:sdtContent>
       <w:p>
         <w:pPr>
@@ -5641,6 +7896,95 @@
 <file path=word/numbering.xml><?xml version="1.0" encoding="utf-8"?>
 <w:numbering xmlns:wpc="http://schemas.microsoft.com/office/word/2010/wordprocessingCanvas" xmlns:cx="http://schemas.microsoft.com/office/drawing/2014/chartex" xmlns:cx1="http://schemas.microsoft.com/office/drawing/2015/9/8/chartex" xmlns:cx2="http://schemas.microsoft.com/office/drawing/2015/10/21/chartex" xmlns:cx3="http://schemas.microsoft.com/office/drawing/2016/5/9/chartex" xmlns:cx4="http://schemas.microsoft.com/office/drawing/2016/5/10/chartex" xmlns:cx5="http://schemas.microsoft.com/office/drawing/2016/5/11/chartex" xmlns:cx6="http://schemas.microsoft.com/office/drawing/2016/5/12/chartex" xmlns:cx7="http://schemas.microsoft.com/office/drawing/2016/5/13/chartex" xmlns:cx8="http://schemas.microsoft.com/office/drawing/2016/5/14/chartex" xmlns:mc="http://schemas.openxmlformats.org/markup-compatibility/2006" xmlns:aink="http://schemas.microsoft.com/office/drawing/2016/ink" xmlns:am3d="http://schemas.microsoft.com/office/drawing/2017/model3d" xmlns:o="urn:schemas-microsoft-com:office:office" xmlns:r="http://schemas.openxmlformats.org/officeDocument/2006/relationships" xmlns:m="http://schemas.openxmlformats.org/officeDocument/2006/math" xmlns:v="urn:schemas-microsoft-com:vml" xmlns:wp14="http://schemas.microsoft.com/office/word/2010/wordprocessingDrawing" xmlns:wp="http://schemas.openxmlformats.org/drawingml/2006/wordprocessingDrawing" xmlns:w10="urn:schemas-microsoft-com:office:word" xmlns:w="http://schemas.openxmlformats.org/wordprocessingml/2006/main" xmlns:w14="http://schemas.microsoft.com/office/word/2010/wordml" xmlns:w15="http://schemas.microsoft.com/office/word/2012/wordml" xmlns:w16cid="http://schemas.microsoft.com/office/word/2016/wordml/cid" xmlns:w16se="http://schemas.microsoft.com/office/word/2015/wordml/symex" xmlns:wpg="http://schemas.microsoft.com/office/word/2010/wordprocessingGroup" xmlns:wpi="http://schemas.microsoft.com/office/word/2010/wordprocessingInk" xmlns:wne="http://schemas.microsoft.com/office/word/2006/wordml" xmlns:wps="http://schemas.microsoft.com/office/word/2010/wordprocessingShape" mc:Ignorable="w14 w15 w16se w16cid wp14">
   <w:abstractNum w:abstractNumId="0" w15:restartNumberingAfterBreak="0">
+    <w:nsid w:val="07A3357B"/>
+    <w:multiLevelType w:val="hybridMultilevel"/>
+    <w:tmpl w:val="32AA09A8"/>
+    <w:lvl w:ilvl="0" w:tplc="0409000F">
+      <w:start w:val="1"/>
+      <w:numFmt w:val="decimal"/>
+      <w:lvlText w:val="%1."/>
+      <w:lvlJc w:val="left"/>
+      <w:pPr>
+        <w:ind w:left="720" w:hanging="360"/>
+      </w:pPr>
+      <w:rPr>
+        <w:rFonts w:hint="default"/>
+      </w:rPr>
+    </w:lvl>
+    <w:lvl w:ilvl="1" w:tplc="04090019" w:tentative="1">
+      <w:start w:val="1"/>
+      <w:numFmt w:val="lowerLetter"/>
+      <w:lvlText w:val="%2."/>
+      <w:lvlJc w:val="left"/>
+      <w:pPr>
+        <w:ind w:left="1440" w:hanging="360"/>
+      </w:pPr>
+    </w:lvl>
+    <w:lvl w:ilvl="2" w:tplc="0409001B" w:tentative="1">
+      <w:start w:val="1"/>
+      <w:numFmt w:val="lowerRoman"/>
+      <w:lvlText w:val="%3."/>
+      <w:lvlJc w:val="right"/>
+      <w:pPr>
+        <w:ind w:left="2160" w:hanging="180"/>
+      </w:pPr>
+    </w:lvl>
+    <w:lvl w:ilvl="3" w:tplc="0409000F" w:tentative="1">
+      <w:start w:val="1"/>
+      <w:numFmt w:val="decimal"/>
+      <w:lvlText w:val="%4."/>
+      <w:lvlJc w:val="left"/>
+      <w:pPr>
+        <w:ind w:left="2880" w:hanging="360"/>
+      </w:pPr>
+    </w:lvl>
+    <w:lvl w:ilvl="4" w:tplc="04090019" w:tentative="1">
+      <w:start w:val="1"/>
+      <w:numFmt w:val="lowerLetter"/>
+      <w:lvlText w:val="%5."/>
+      <w:lvlJc w:val="left"/>
+      <w:pPr>
+        <w:ind w:left="3600" w:hanging="360"/>
+      </w:pPr>
+    </w:lvl>
+    <w:lvl w:ilvl="5" w:tplc="0409001B" w:tentative="1">
+      <w:start w:val="1"/>
+      <w:numFmt w:val="lowerRoman"/>
+      <w:lvlText w:val="%6."/>
+      <w:lvlJc w:val="right"/>
+      <w:pPr>
+        <w:ind w:left="4320" w:hanging="180"/>
+      </w:pPr>
+    </w:lvl>
+    <w:lvl w:ilvl="6" w:tplc="0409000F" w:tentative="1">
+      <w:start w:val="1"/>
+      <w:numFmt w:val="decimal"/>
+      <w:lvlText w:val="%7."/>
+      <w:lvlJc w:val="left"/>
+      <w:pPr>
+        <w:ind w:left="5040" w:hanging="360"/>
+      </w:pPr>
+    </w:lvl>
+    <w:lvl w:ilvl="7" w:tplc="04090019" w:tentative="1">
+      <w:start w:val="1"/>
+      <w:numFmt w:val="lowerLetter"/>
+      <w:lvlText w:val="%8."/>
+      <w:lvlJc w:val="left"/>
+      <w:pPr>
+        <w:ind w:left="5760" w:hanging="360"/>
+      </w:pPr>
+    </w:lvl>
+    <w:lvl w:ilvl="8" w:tplc="0409001B" w:tentative="1">
+      <w:start w:val="1"/>
+      <w:numFmt w:val="lowerRoman"/>
+      <w:lvlText w:val="%9."/>
+      <w:lvlJc w:val="right"/>
+      <w:pPr>
+        <w:ind w:left="6480" w:hanging="180"/>
+      </w:pPr>
+    </w:lvl>
+  </w:abstractNum>
+  <w:abstractNum w:abstractNumId="1" w15:restartNumberingAfterBreak="0">
     <w:nsid w:val="17D75715"/>
     <w:multiLevelType w:val="hybridMultilevel"/>
     <w:tmpl w:val="470E64A6"/>
@@ -5729,7 +8073,7 @@
       </w:pPr>
     </w:lvl>
   </w:abstractNum>
-  <w:abstractNum w:abstractNumId="1" w15:restartNumberingAfterBreak="0">
+  <w:abstractNum w:abstractNumId="2" w15:restartNumberingAfterBreak="0">
     <w:nsid w:val="1E3521A8"/>
     <w:multiLevelType w:val="multilevel"/>
     <w:tmpl w:val="D4D46BE6"/>
@@ -5842,13 +8186,811 @@
       </w:rPr>
     </w:lvl>
   </w:abstractNum>
+  <w:abstractNum w:abstractNumId="3" w15:restartNumberingAfterBreak="0">
+    <w:nsid w:val="3DE00457"/>
+    <w:multiLevelType w:val="hybridMultilevel"/>
+    <w:tmpl w:val="76D6786C"/>
+    <w:lvl w:ilvl="0" w:tplc="0409000F">
+      <w:start w:val="1"/>
+      <w:numFmt w:val="decimal"/>
+      <w:lvlText w:val="%1."/>
+      <w:lvlJc w:val="left"/>
+      <w:pPr>
+        <w:ind w:left="720" w:hanging="360"/>
+      </w:pPr>
+      <w:rPr>
+        <w:rFonts w:hint="default"/>
+      </w:rPr>
+    </w:lvl>
+    <w:lvl w:ilvl="1" w:tplc="04090019" w:tentative="1">
+      <w:start w:val="1"/>
+      <w:numFmt w:val="lowerLetter"/>
+      <w:lvlText w:val="%2."/>
+      <w:lvlJc w:val="left"/>
+      <w:pPr>
+        <w:ind w:left="1440" w:hanging="360"/>
+      </w:pPr>
+    </w:lvl>
+    <w:lvl w:ilvl="2" w:tplc="0409001B" w:tentative="1">
+      <w:start w:val="1"/>
+      <w:numFmt w:val="lowerRoman"/>
+      <w:lvlText w:val="%3."/>
+      <w:lvlJc w:val="right"/>
+      <w:pPr>
+        <w:ind w:left="2160" w:hanging="180"/>
+      </w:pPr>
+    </w:lvl>
+    <w:lvl w:ilvl="3" w:tplc="0409000F" w:tentative="1">
+      <w:start w:val="1"/>
+      <w:numFmt w:val="decimal"/>
+      <w:lvlText w:val="%4."/>
+      <w:lvlJc w:val="left"/>
+      <w:pPr>
+        <w:ind w:left="2880" w:hanging="360"/>
+      </w:pPr>
+    </w:lvl>
+    <w:lvl w:ilvl="4" w:tplc="04090019" w:tentative="1">
+      <w:start w:val="1"/>
+      <w:numFmt w:val="lowerLetter"/>
+      <w:lvlText w:val="%5."/>
+      <w:lvlJc w:val="left"/>
+      <w:pPr>
+        <w:ind w:left="3600" w:hanging="360"/>
+      </w:pPr>
+    </w:lvl>
+    <w:lvl w:ilvl="5" w:tplc="0409001B" w:tentative="1">
+      <w:start w:val="1"/>
+      <w:numFmt w:val="lowerRoman"/>
+      <w:lvlText w:val="%6."/>
+      <w:lvlJc w:val="right"/>
+      <w:pPr>
+        <w:ind w:left="4320" w:hanging="180"/>
+      </w:pPr>
+    </w:lvl>
+    <w:lvl w:ilvl="6" w:tplc="0409000F" w:tentative="1">
+      <w:start w:val="1"/>
+      <w:numFmt w:val="decimal"/>
+      <w:lvlText w:val="%7."/>
+      <w:lvlJc w:val="left"/>
+      <w:pPr>
+        <w:ind w:left="5040" w:hanging="360"/>
+      </w:pPr>
+    </w:lvl>
+    <w:lvl w:ilvl="7" w:tplc="04090019" w:tentative="1">
+      <w:start w:val="1"/>
+      <w:numFmt w:val="lowerLetter"/>
+      <w:lvlText w:val="%8."/>
+      <w:lvlJc w:val="left"/>
+      <w:pPr>
+        <w:ind w:left="5760" w:hanging="360"/>
+      </w:pPr>
+    </w:lvl>
+    <w:lvl w:ilvl="8" w:tplc="0409001B" w:tentative="1">
+      <w:start w:val="1"/>
+      <w:numFmt w:val="lowerRoman"/>
+      <w:lvlText w:val="%9."/>
+      <w:lvlJc w:val="right"/>
+      <w:pPr>
+        <w:ind w:left="6480" w:hanging="180"/>
+      </w:pPr>
+    </w:lvl>
+  </w:abstractNum>
+  <w:abstractNum w:abstractNumId="4" w15:restartNumberingAfterBreak="0">
+    <w:nsid w:val="45EA54CA"/>
+    <w:multiLevelType w:val="hybridMultilevel"/>
+    <w:tmpl w:val="43C2BCE4"/>
+    <w:lvl w:ilvl="0" w:tplc="0409000F">
+      <w:start w:val="1"/>
+      <w:numFmt w:val="decimal"/>
+      <w:lvlText w:val="%1."/>
+      <w:lvlJc w:val="left"/>
+      <w:pPr>
+        <w:ind w:left="720" w:hanging="360"/>
+      </w:pPr>
+      <w:rPr>
+        <w:rFonts w:hint="default"/>
+      </w:rPr>
+    </w:lvl>
+    <w:lvl w:ilvl="1" w:tplc="04090019" w:tentative="1">
+      <w:start w:val="1"/>
+      <w:numFmt w:val="lowerLetter"/>
+      <w:lvlText w:val="%2."/>
+      <w:lvlJc w:val="left"/>
+      <w:pPr>
+        <w:ind w:left="1440" w:hanging="360"/>
+      </w:pPr>
+    </w:lvl>
+    <w:lvl w:ilvl="2" w:tplc="0409001B" w:tentative="1">
+      <w:start w:val="1"/>
+      <w:numFmt w:val="lowerRoman"/>
+      <w:lvlText w:val="%3."/>
+      <w:lvlJc w:val="right"/>
+      <w:pPr>
+        <w:ind w:left="2160" w:hanging="180"/>
+      </w:pPr>
+    </w:lvl>
+    <w:lvl w:ilvl="3" w:tplc="0409000F" w:tentative="1">
+      <w:start w:val="1"/>
+      <w:numFmt w:val="decimal"/>
+      <w:lvlText w:val="%4."/>
+      <w:lvlJc w:val="left"/>
+      <w:pPr>
+        <w:ind w:left="2880" w:hanging="360"/>
+      </w:pPr>
+    </w:lvl>
+    <w:lvl w:ilvl="4" w:tplc="04090019" w:tentative="1">
+      <w:start w:val="1"/>
+      <w:numFmt w:val="lowerLetter"/>
+      <w:lvlText w:val="%5."/>
+      <w:lvlJc w:val="left"/>
+      <w:pPr>
+        <w:ind w:left="3600" w:hanging="360"/>
+      </w:pPr>
+    </w:lvl>
+    <w:lvl w:ilvl="5" w:tplc="0409001B" w:tentative="1">
+      <w:start w:val="1"/>
+      <w:numFmt w:val="lowerRoman"/>
+      <w:lvlText w:val="%6."/>
+      <w:lvlJc w:val="right"/>
+      <w:pPr>
+        <w:ind w:left="4320" w:hanging="180"/>
+      </w:pPr>
+    </w:lvl>
+    <w:lvl w:ilvl="6" w:tplc="0409000F" w:tentative="1">
+      <w:start w:val="1"/>
+      <w:numFmt w:val="decimal"/>
+      <w:lvlText w:val="%7."/>
+      <w:lvlJc w:val="left"/>
+      <w:pPr>
+        <w:ind w:left="5040" w:hanging="360"/>
+      </w:pPr>
+    </w:lvl>
+    <w:lvl w:ilvl="7" w:tplc="04090019" w:tentative="1">
+      <w:start w:val="1"/>
+      <w:numFmt w:val="lowerLetter"/>
+      <w:lvlText w:val="%8."/>
+      <w:lvlJc w:val="left"/>
+      <w:pPr>
+        <w:ind w:left="5760" w:hanging="360"/>
+      </w:pPr>
+    </w:lvl>
+    <w:lvl w:ilvl="8" w:tplc="0409001B" w:tentative="1">
+      <w:start w:val="1"/>
+      <w:numFmt w:val="lowerRoman"/>
+      <w:lvlText w:val="%9."/>
+      <w:lvlJc w:val="right"/>
+      <w:pPr>
+        <w:ind w:left="6480" w:hanging="180"/>
+      </w:pPr>
+    </w:lvl>
+  </w:abstractNum>
+  <w:abstractNum w:abstractNumId="5" w15:restartNumberingAfterBreak="0">
+    <w:nsid w:val="54557B57"/>
+    <w:multiLevelType w:val="hybridMultilevel"/>
+    <w:tmpl w:val="174059D2"/>
+    <w:lvl w:ilvl="0" w:tplc="0409000F">
+      <w:start w:val="1"/>
+      <w:numFmt w:val="decimal"/>
+      <w:lvlText w:val="%1."/>
+      <w:lvlJc w:val="left"/>
+      <w:pPr>
+        <w:ind w:left="720" w:hanging="360"/>
+      </w:pPr>
+      <w:rPr>
+        <w:rFonts w:hint="default"/>
+      </w:rPr>
+    </w:lvl>
+    <w:lvl w:ilvl="1" w:tplc="04090019" w:tentative="1">
+      <w:start w:val="1"/>
+      <w:numFmt w:val="lowerLetter"/>
+      <w:lvlText w:val="%2."/>
+      <w:lvlJc w:val="left"/>
+      <w:pPr>
+        <w:ind w:left="1440" w:hanging="360"/>
+      </w:pPr>
+    </w:lvl>
+    <w:lvl w:ilvl="2" w:tplc="0409001B" w:tentative="1">
+      <w:start w:val="1"/>
+      <w:numFmt w:val="lowerRoman"/>
+      <w:lvlText w:val="%3."/>
+      <w:lvlJc w:val="right"/>
+      <w:pPr>
+        <w:ind w:left="2160" w:hanging="180"/>
+      </w:pPr>
+    </w:lvl>
+    <w:lvl w:ilvl="3" w:tplc="0409000F" w:tentative="1">
+      <w:start w:val="1"/>
+      <w:numFmt w:val="decimal"/>
+      <w:lvlText w:val="%4."/>
+      <w:lvlJc w:val="left"/>
+      <w:pPr>
+        <w:ind w:left="2880" w:hanging="360"/>
+      </w:pPr>
+    </w:lvl>
+    <w:lvl w:ilvl="4" w:tplc="04090019" w:tentative="1">
+      <w:start w:val="1"/>
+      <w:numFmt w:val="lowerLetter"/>
+      <w:lvlText w:val="%5."/>
+      <w:lvlJc w:val="left"/>
+      <w:pPr>
+        <w:ind w:left="3600" w:hanging="360"/>
+      </w:pPr>
+    </w:lvl>
+    <w:lvl w:ilvl="5" w:tplc="0409001B" w:tentative="1">
+      <w:start w:val="1"/>
+      <w:numFmt w:val="lowerRoman"/>
+      <w:lvlText w:val="%6."/>
+      <w:lvlJc w:val="right"/>
+      <w:pPr>
+        <w:ind w:left="4320" w:hanging="180"/>
+      </w:pPr>
+    </w:lvl>
+    <w:lvl w:ilvl="6" w:tplc="0409000F" w:tentative="1">
+      <w:start w:val="1"/>
+      <w:numFmt w:val="decimal"/>
+      <w:lvlText w:val="%7."/>
+      <w:lvlJc w:val="left"/>
+      <w:pPr>
+        <w:ind w:left="5040" w:hanging="360"/>
+      </w:pPr>
+    </w:lvl>
+    <w:lvl w:ilvl="7" w:tplc="04090019" w:tentative="1">
+      <w:start w:val="1"/>
+      <w:numFmt w:val="lowerLetter"/>
+      <w:lvlText w:val="%8."/>
+      <w:lvlJc w:val="left"/>
+      <w:pPr>
+        <w:ind w:left="5760" w:hanging="360"/>
+      </w:pPr>
+    </w:lvl>
+    <w:lvl w:ilvl="8" w:tplc="0409001B" w:tentative="1">
+      <w:start w:val="1"/>
+      <w:numFmt w:val="lowerRoman"/>
+      <w:lvlText w:val="%9."/>
+      <w:lvlJc w:val="right"/>
+      <w:pPr>
+        <w:ind w:left="6480" w:hanging="180"/>
+      </w:pPr>
+    </w:lvl>
+  </w:abstractNum>
+  <w:abstractNum w:abstractNumId="6" w15:restartNumberingAfterBreak="0">
+    <w:nsid w:val="5B593CBF"/>
+    <w:multiLevelType w:val="hybridMultilevel"/>
+    <w:tmpl w:val="A7503A3E"/>
+    <w:lvl w:ilvl="0" w:tplc="0409000F">
+      <w:start w:val="1"/>
+      <w:numFmt w:val="decimal"/>
+      <w:lvlText w:val="%1."/>
+      <w:lvlJc w:val="left"/>
+      <w:pPr>
+        <w:ind w:left="720" w:hanging="360"/>
+      </w:pPr>
+      <w:rPr>
+        <w:rFonts w:hint="default"/>
+      </w:rPr>
+    </w:lvl>
+    <w:lvl w:ilvl="1" w:tplc="04090019" w:tentative="1">
+      <w:start w:val="1"/>
+      <w:numFmt w:val="lowerLetter"/>
+      <w:lvlText w:val="%2."/>
+      <w:lvlJc w:val="left"/>
+      <w:pPr>
+        <w:ind w:left="1440" w:hanging="360"/>
+      </w:pPr>
+    </w:lvl>
+    <w:lvl w:ilvl="2" w:tplc="0409001B" w:tentative="1">
+      <w:start w:val="1"/>
+      <w:numFmt w:val="lowerRoman"/>
+      <w:lvlText w:val="%3."/>
+      <w:lvlJc w:val="right"/>
+      <w:pPr>
+        <w:ind w:left="2160" w:hanging="180"/>
+      </w:pPr>
+    </w:lvl>
+    <w:lvl w:ilvl="3" w:tplc="0409000F" w:tentative="1">
+      <w:start w:val="1"/>
+      <w:numFmt w:val="decimal"/>
+      <w:lvlText w:val="%4."/>
+      <w:lvlJc w:val="left"/>
+      <w:pPr>
+        <w:ind w:left="2880" w:hanging="360"/>
+      </w:pPr>
+    </w:lvl>
+    <w:lvl w:ilvl="4" w:tplc="04090019" w:tentative="1">
+      <w:start w:val="1"/>
+      <w:numFmt w:val="lowerLetter"/>
+      <w:lvlText w:val="%5."/>
+      <w:lvlJc w:val="left"/>
+      <w:pPr>
+        <w:ind w:left="3600" w:hanging="360"/>
+      </w:pPr>
+    </w:lvl>
+    <w:lvl w:ilvl="5" w:tplc="0409001B" w:tentative="1">
+      <w:start w:val="1"/>
+      <w:numFmt w:val="lowerRoman"/>
+      <w:lvlText w:val="%6."/>
+      <w:lvlJc w:val="right"/>
+      <w:pPr>
+        <w:ind w:left="4320" w:hanging="180"/>
+      </w:pPr>
+    </w:lvl>
+    <w:lvl w:ilvl="6" w:tplc="0409000F" w:tentative="1">
+      <w:start w:val="1"/>
+      <w:numFmt w:val="decimal"/>
+      <w:lvlText w:val="%7."/>
+      <w:lvlJc w:val="left"/>
+      <w:pPr>
+        <w:ind w:left="5040" w:hanging="360"/>
+      </w:pPr>
+    </w:lvl>
+    <w:lvl w:ilvl="7" w:tplc="04090019" w:tentative="1">
+      <w:start w:val="1"/>
+      <w:numFmt w:val="lowerLetter"/>
+      <w:lvlText w:val="%8."/>
+      <w:lvlJc w:val="left"/>
+      <w:pPr>
+        <w:ind w:left="5760" w:hanging="360"/>
+      </w:pPr>
+    </w:lvl>
+    <w:lvl w:ilvl="8" w:tplc="0409001B" w:tentative="1">
+      <w:start w:val="1"/>
+      <w:numFmt w:val="lowerRoman"/>
+      <w:lvlText w:val="%9."/>
+      <w:lvlJc w:val="right"/>
+      <w:pPr>
+        <w:ind w:left="6480" w:hanging="180"/>
+      </w:pPr>
+    </w:lvl>
+  </w:abstractNum>
+  <w:abstractNum w:abstractNumId="7" w15:restartNumberingAfterBreak="0">
+    <w:nsid w:val="60573A93"/>
+    <w:multiLevelType w:val="hybridMultilevel"/>
+    <w:tmpl w:val="44BAECE4"/>
+    <w:lvl w:ilvl="0" w:tplc="0409000F">
+      <w:start w:val="1"/>
+      <w:numFmt w:val="decimal"/>
+      <w:lvlText w:val="%1."/>
+      <w:lvlJc w:val="left"/>
+      <w:pPr>
+        <w:ind w:left="720" w:hanging="360"/>
+      </w:pPr>
+      <w:rPr>
+        <w:rFonts w:hint="default"/>
+      </w:rPr>
+    </w:lvl>
+    <w:lvl w:ilvl="1" w:tplc="04090019" w:tentative="1">
+      <w:start w:val="1"/>
+      <w:numFmt w:val="lowerLetter"/>
+      <w:lvlText w:val="%2."/>
+      <w:lvlJc w:val="left"/>
+      <w:pPr>
+        <w:ind w:left="1440" w:hanging="360"/>
+      </w:pPr>
+    </w:lvl>
+    <w:lvl w:ilvl="2" w:tplc="0409001B" w:tentative="1">
+      <w:start w:val="1"/>
+      <w:numFmt w:val="lowerRoman"/>
+      <w:lvlText w:val="%3."/>
+      <w:lvlJc w:val="right"/>
+      <w:pPr>
+        <w:ind w:left="2160" w:hanging="180"/>
+      </w:pPr>
+    </w:lvl>
+    <w:lvl w:ilvl="3" w:tplc="0409000F" w:tentative="1">
+      <w:start w:val="1"/>
+      <w:numFmt w:val="decimal"/>
+      <w:lvlText w:val="%4."/>
+      <w:lvlJc w:val="left"/>
+      <w:pPr>
+        <w:ind w:left="2880" w:hanging="360"/>
+      </w:pPr>
+    </w:lvl>
+    <w:lvl w:ilvl="4" w:tplc="04090019" w:tentative="1">
+      <w:start w:val="1"/>
+      <w:numFmt w:val="lowerLetter"/>
+      <w:lvlText w:val="%5."/>
+      <w:lvlJc w:val="left"/>
+      <w:pPr>
+        <w:ind w:left="3600" w:hanging="360"/>
+      </w:pPr>
+    </w:lvl>
+    <w:lvl w:ilvl="5" w:tplc="0409001B" w:tentative="1">
+      <w:start w:val="1"/>
+      <w:numFmt w:val="lowerRoman"/>
+      <w:lvlText w:val="%6."/>
+      <w:lvlJc w:val="right"/>
+      <w:pPr>
+        <w:ind w:left="4320" w:hanging="180"/>
+      </w:pPr>
+    </w:lvl>
+    <w:lvl w:ilvl="6" w:tplc="0409000F" w:tentative="1">
+      <w:start w:val="1"/>
+      <w:numFmt w:val="decimal"/>
+      <w:lvlText w:val="%7."/>
+      <w:lvlJc w:val="left"/>
+      <w:pPr>
+        <w:ind w:left="5040" w:hanging="360"/>
+      </w:pPr>
+    </w:lvl>
+    <w:lvl w:ilvl="7" w:tplc="04090019" w:tentative="1">
+      <w:start w:val="1"/>
+      <w:numFmt w:val="lowerLetter"/>
+      <w:lvlText w:val="%8."/>
+      <w:lvlJc w:val="left"/>
+      <w:pPr>
+        <w:ind w:left="5760" w:hanging="360"/>
+      </w:pPr>
+    </w:lvl>
+    <w:lvl w:ilvl="8" w:tplc="0409001B" w:tentative="1">
+      <w:start w:val="1"/>
+      <w:numFmt w:val="lowerRoman"/>
+      <w:lvlText w:val="%9."/>
+      <w:lvlJc w:val="right"/>
+      <w:pPr>
+        <w:ind w:left="6480" w:hanging="180"/>
+      </w:pPr>
+    </w:lvl>
+  </w:abstractNum>
+  <w:abstractNum w:abstractNumId="8" w15:restartNumberingAfterBreak="0">
+    <w:nsid w:val="629077AF"/>
+    <w:multiLevelType w:val="hybridMultilevel"/>
+    <w:tmpl w:val="396405F2"/>
+    <w:lvl w:ilvl="0" w:tplc="7C427692">
+      <w:start w:val="16"/>
+      <w:numFmt w:val="bullet"/>
+      <w:lvlText w:val="-"/>
+      <w:lvlJc w:val="left"/>
+      <w:pPr>
+        <w:ind w:left="720" w:hanging="360"/>
+      </w:pPr>
+      <w:rPr>
+        <w:rFonts w:ascii="Calibri" w:eastAsiaTheme="minorHAnsi" w:hAnsi="Calibri" w:cs="Calibri" w:hint="default"/>
+      </w:rPr>
+    </w:lvl>
+    <w:lvl w:ilvl="1" w:tplc="04090003">
+      <w:start w:val="1"/>
+      <w:numFmt w:val="bullet"/>
+      <w:lvlText w:val="o"/>
+      <w:lvlJc w:val="left"/>
+      <w:pPr>
+        <w:ind w:left="1440" w:hanging="360"/>
+      </w:pPr>
+      <w:rPr>
+        <w:rFonts w:ascii="Courier New" w:hAnsi="Courier New" w:cs="Courier New" w:hint="default"/>
+      </w:rPr>
+    </w:lvl>
+    <w:lvl w:ilvl="2" w:tplc="04090005">
+      <w:start w:val="1"/>
+      <w:numFmt w:val="bullet"/>
+      <w:lvlText w:val=""/>
+      <w:lvlJc w:val="left"/>
+      <w:pPr>
+        <w:ind w:left="2160" w:hanging="360"/>
+      </w:pPr>
+      <w:rPr>
+        <w:rFonts w:ascii="Wingdings" w:hAnsi="Wingdings" w:hint="default"/>
+      </w:rPr>
+    </w:lvl>
+    <w:lvl w:ilvl="3" w:tplc="04090001">
+      <w:start w:val="1"/>
+      <w:numFmt w:val="bullet"/>
+      <w:lvlText w:val=""/>
+      <w:lvlJc w:val="left"/>
+      <w:pPr>
+        <w:ind w:left="2880" w:hanging="360"/>
+      </w:pPr>
+      <w:rPr>
+        <w:rFonts w:ascii="Symbol" w:hAnsi="Symbol" w:hint="default"/>
+      </w:rPr>
+    </w:lvl>
+    <w:lvl w:ilvl="4" w:tplc="04090003">
+      <w:start w:val="1"/>
+      <w:numFmt w:val="bullet"/>
+      <w:lvlText w:val="o"/>
+      <w:lvlJc w:val="left"/>
+      <w:pPr>
+        <w:ind w:left="3600" w:hanging="360"/>
+      </w:pPr>
+      <w:rPr>
+        <w:rFonts w:ascii="Courier New" w:hAnsi="Courier New" w:cs="Courier New" w:hint="default"/>
+      </w:rPr>
+    </w:lvl>
+    <w:lvl w:ilvl="5" w:tplc="04090005">
+      <w:start w:val="1"/>
+      <w:numFmt w:val="bullet"/>
+      <w:lvlText w:val=""/>
+      <w:lvlJc w:val="left"/>
+      <w:pPr>
+        <w:ind w:left="4320" w:hanging="360"/>
+      </w:pPr>
+      <w:rPr>
+        <w:rFonts w:ascii="Wingdings" w:hAnsi="Wingdings" w:hint="default"/>
+      </w:rPr>
+    </w:lvl>
+    <w:lvl w:ilvl="6" w:tplc="04090001">
+      <w:start w:val="1"/>
+      <w:numFmt w:val="bullet"/>
+      <w:lvlText w:val=""/>
+      <w:lvlJc w:val="left"/>
+      <w:pPr>
+        <w:ind w:left="5040" w:hanging="360"/>
+      </w:pPr>
+      <w:rPr>
+        <w:rFonts w:ascii="Symbol" w:hAnsi="Symbol" w:hint="default"/>
+      </w:rPr>
+    </w:lvl>
+    <w:lvl w:ilvl="7" w:tplc="04090003">
+      <w:start w:val="1"/>
+      <w:numFmt w:val="bullet"/>
+      <w:lvlText w:val="o"/>
+      <w:lvlJc w:val="left"/>
+      <w:pPr>
+        <w:ind w:left="5760" w:hanging="360"/>
+      </w:pPr>
+      <w:rPr>
+        <w:rFonts w:ascii="Courier New" w:hAnsi="Courier New" w:cs="Courier New" w:hint="default"/>
+      </w:rPr>
+    </w:lvl>
+    <w:lvl w:ilvl="8" w:tplc="04090005">
+      <w:start w:val="1"/>
+      <w:numFmt w:val="bullet"/>
+      <w:lvlText w:val=""/>
+      <w:lvlJc w:val="left"/>
+      <w:pPr>
+        <w:ind w:left="6480" w:hanging="360"/>
+      </w:pPr>
+      <w:rPr>
+        <w:rFonts w:ascii="Wingdings" w:hAnsi="Wingdings" w:hint="default"/>
+      </w:rPr>
+    </w:lvl>
+  </w:abstractNum>
+  <w:abstractNum w:abstractNumId="9" w15:restartNumberingAfterBreak="0">
+    <w:nsid w:val="67ED2B64"/>
+    <w:multiLevelType w:val="hybridMultilevel"/>
+    <w:tmpl w:val="1A245CF2"/>
+    <w:lvl w:ilvl="0" w:tplc="0409000F">
+      <w:start w:val="1"/>
+      <w:numFmt w:val="decimal"/>
+      <w:lvlText w:val="%1."/>
+      <w:lvlJc w:val="left"/>
+      <w:pPr>
+        <w:ind w:left="720" w:hanging="360"/>
+      </w:pPr>
+    </w:lvl>
+    <w:lvl w:ilvl="1" w:tplc="04090019">
+      <w:start w:val="1"/>
+      <w:numFmt w:val="lowerLetter"/>
+      <w:lvlText w:val="%2."/>
+      <w:lvlJc w:val="left"/>
+      <w:pPr>
+        <w:ind w:left="1440" w:hanging="360"/>
+      </w:pPr>
+    </w:lvl>
+    <w:lvl w:ilvl="2" w:tplc="0409001B">
+      <w:start w:val="1"/>
+      <w:numFmt w:val="lowerRoman"/>
+      <w:lvlText w:val="%3."/>
+      <w:lvlJc w:val="right"/>
+      <w:pPr>
+        <w:ind w:left="2160" w:hanging="180"/>
+      </w:pPr>
+    </w:lvl>
+    <w:lvl w:ilvl="3" w:tplc="0409000F">
+      <w:start w:val="1"/>
+      <w:numFmt w:val="decimal"/>
+      <w:lvlText w:val="%4."/>
+      <w:lvlJc w:val="left"/>
+      <w:pPr>
+        <w:ind w:left="2880" w:hanging="360"/>
+      </w:pPr>
+    </w:lvl>
+    <w:lvl w:ilvl="4" w:tplc="04090019">
+      <w:start w:val="1"/>
+      <w:numFmt w:val="lowerLetter"/>
+      <w:lvlText w:val="%5."/>
+      <w:lvlJc w:val="left"/>
+      <w:pPr>
+        <w:ind w:left="3600" w:hanging="360"/>
+      </w:pPr>
+    </w:lvl>
+    <w:lvl w:ilvl="5" w:tplc="0409001B">
+      <w:start w:val="1"/>
+      <w:numFmt w:val="lowerRoman"/>
+      <w:lvlText w:val="%6."/>
+      <w:lvlJc w:val="right"/>
+      <w:pPr>
+        <w:ind w:left="4320" w:hanging="180"/>
+      </w:pPr>
+    </w:lvl>
+    <w:lvl w:ilvl="6" w:tplc="0409000F">
+      <w:start w:val="1"/>
+      <w:numFmt w:val="decimal"/>
+      <w:lvlText w:val="%7."/>
+      <w:lvlJc w:val="left"/>
+      <w:pPr>
+        <w:ind w:left="5040" w:hanging="360"/>
+      </w:pPr>
+    </w:lvl>
+    <w:lvl w:ilvl="7" w:tplc="04090019">
+      <w:start w:val="1"/>
+      <w:numFmt w:val="lowerLetter"/>
+      <w:lvlText w:val="%8."/>
+      <w:lvlJc w:val="left"/>
+      <w:pPr>
+        <w:ind w:left="5760" w:hanging="360"/>
+      </w:pPr>
+    </w:lvl>
+    <w:lvl w:ilvl="8" w:tplc="0409001B">
+      <w:start w:val="1"/>
+      <w:numFmt w:val="lowerRoman"/>
+      <w:lvlText w:val="%9."/>
+      <w:lvlJc w:val="right"/>
+      <w:pPr>
+        <w:ind w:left="6480" w:hanging="180"/>
+      </w:pPr>
+    </w:lvl>
+  </w:abstractNum>
+  <w:abstractNum w:abstractNumId="10" w15:restartNumberingAfterBreak="0">
+    <w:nsid w:val="6E050CD8"/>
+    <w:multiLevelType w:val="hybridMultilevel"/>
+    <w:tmpl w:val="DC9AAC42"/>
+    <w:lvl w:ilvl="0" w:tplc="0409000F">
+      <w:start w:val="1"/>
+      <w:numFmt w:val="decimal"/>
+      <w:lvlText w:val="%1."/>
+      <w:lvlJc w:val="left"/>
+      <w:pPr>
+        <w:ind w:left="720" w:hanging="360"/>
+      </w:pPr>
+      <w:rPr>
+        <w:rFonts w:hint="default"/>
+      </w:rPr>
+    </w:lvl>
+    <w:lvl w:ilvl="1" w:tplc="04090019" w:tentative="1">
+      <w:start w:val="1"/>
+      <w:numFmt w:val="lowerLetter"/>
+      <w:lvlText w:val="%2."/>
+      <w:lvlJc w:val="left"/>
+      <w:pPr>
+        <w:ind w:left="1440" w:hanging="360"/>
+      </w:pPr>
+    </w:lvl>
+    <w:lvl w:ilvl="2" w:tplc="0409001B" w:tentative="1">
+      <w:start w:val="1"/>
+      <w:numFmt w:val="lowerRoman"/>
+      <w:lvlText w:val="%3."/>
+      <w:lvlJc w:val="right"/>
+      <w:pPr>
+        <w:ind w:left="2160" w:hanging="180"/>
+      </w:pPr>
+    </w:lvl>
+    <w:lvl w:ilvl="3" w:tplc="0409000F" w:tentative="1">
+      <w:start w:val="1"/>
+      <w:numFmt w:val="decimal"/>
+      <w:lvlText w:val="%4."/>
+      <w:lvlJc w:val="left"/>
+      <w:pPr>
+        <w:ind w:left="2880" w:hanging="360"/>
+      </w:pPr>
+    </w:lvl>
+    <w:lvl w:ilvl="4" w:tplc="04090019" w:tentative="1">
+      <w:start w:val="1"/>
+      <w:numFmt w:val="lowerLetter"/>
+      <w:lvlText w:val="%5."/>
+      <w:lvlJc w:val="left"/>
+      <w:pPr>
+        <w:ind w:left="3600" w:hanging="360"/>
+      </w:pPr>
+    </w:lvl>
+    <w:lvl w:ilvl="5" w:tplc="0409001B" w:tentative="1">
+      <w:start w:val="1"/>
+      <w:numFmt w:val="lowerRoman"/>
+      <w:lvlText w:val="%6."/>
+      <w:lvlJc w:val="right"/>
+      <w:pPr>
+        <w:ind w:left="4320" w:hanging="180"/>
+      </w:pPr>
+    </w:lvl>
+    <w:lvl w:ilvl="6" w:tplc="0409000F" w:tentative="1">
+      <w:start w:val="1"/>
+      <w:numFmt w:val="decimal"/>
+      <w:lvlText w:val="%7."/>
+      <w:lvlJc w:val="left"/>
+      <w:pPr>
+        <w:ind w:left="5040" w:hanging="360"/>
+      </w:pPr>
+    </w:lvl>
+    <w:lvl w:ilvl="7" w:tplc="04090019" w:tentative="1">
+      <w:start w:val="1"/>
+      <w:numFmt w:val="lowerLetter"/>
+      <w:lvlText w:val="%8."/>
+      <w:lvlJc w:val="left"/>
+      <w:pPr>
+        <w:ind w:left="5760" w:hanging="360"/>
+      </w:pPr>
+    </w:lvl>
+    <w:lvl w:ilvl="8" w:tplc="0409001B" w:tentative="1">
+      <w:start w:val="1"/>
+      <w:numFmt w:val="lowerRoman"/>
+      <w:lvlText w:val="%9."/>
+      <w:lvlJc w:val="right"/>
+      <w:pPr>
+        <w:ind w:left="6480" w:hanging="180"/>
+      </w:pPr>
+    </w:lvl>
+  </w:abstractNum>
   <w:num w:numId="1">
+    <w:abstractNumId w:val="1"/>
+  </w:num>
+  <w:num w:numId="2">
+    <w:abstractNumId w:val="2"/>
+  </w:num>
+  <w:num w:numId="3">
+    <w:abstractNumId w:val="9"/>
+    <w:lvlOverride w:ilvl="0">
+      <w:startOverride w:val="1"/>
+    </w:lvlOverride>
+    <w:lvlOverride w:ilvl="1">
+      <w:startOverride w:val="1"/>
+    </w:lvlOverride>
+    <w:lvlOverride w:ilvl="2">
+      <w:startOverride w:val="1"/>
+    </w:lvlOverride>
+    <w:lvlOverride w:ilvl="3">
+      <w:startOverride w:val="1"/>
+    </w:lvlOverride>
+    <w:lvlOverride w:ilvl="4">
+      <w:startOverride w:val="1"/>
+    </w:lvlOverride>
+    <w:lvlOverride w:ilvl="5">
+      <w:startOverride w:val="1"/>
+    </w:lvlOverride>
+    <w:lvlOverride w:ilvl="6">
+      <w:startOverride w:val="1"/>
+    </w:lvlOverride>
+    <w:lvlOverride w:ilvl="7">
+      <w:startOverride w:val="1"/>
+    </w:lvlOverride>
+    <w:lvlOverride w:ilvl="8">
+      <w:startOverride w:val="1"/>
+    </w:lvlOverride>
+  </w:num>
+  <w:num w:numId="4">
+    <w:abstractNumId w:val="8"/>
+  </w:num>
+  <w:num w:numId="5">
+    <w:abstractNumId w:val="6"/>
+  </w:num>
+  <w:num w:numId="6">
+    <w:abstractNumId w:val="3"/>
+  </w:num>
+  <w:num w:numId="7">
+    <w:abstractNumId w:val="4"/>
+  </w:num>
+  <w:num w:numId="8">
+    <w:abstractNumId w:val="7"/>
+  </w:num>
+  <w:num w:numId="9">
+    <w:abstractNumId w:val="10"/>
+  </w:num>
+  <w:num w:numId="10">
+    <w:abstractNumId w:val="5"/>
+  </w:num>
+  <w:num w:numId="11">
     <w:abstractNumId w:val="0"/>
   </w:num>
-  <w:num w:numId="2">
-    <w:abstractNumId w:val="1"/>
-  </w:num>
 </w:numbering>
+</file>
+
+<file path=word/people.xml><?xml version="1.0" encoding="utf-8"?>
+<w15:people xmlns:wpc="http://schemas.microsoft.com/office/word/2010/wordprocessingCanvas" xmlns:cx="http://schemas.microsoft.com/office/drawing/2014/chartex" xmlns:cx1="http://schemas.microsoft.com/office/drawing/2015/9/8/chartex" xmlns:cx2="http://schemas.microsoft.com/office/drawing/2015/10/21/chartex" xmlns:cx3="http://schemas.microsoft.com/office/drawing/2016/5/9/chartex" xmlns:cx4="http://schemas.microsoft.com/office/drawing/2016/5/10/chartex" xmlns:cx5="http://schemas.microsoft.com/office/drawing/2016/5/11/chartex" xmlns:cx6="http://schemas.microsoft.com/office/drawing/2016/5/12/chartex" xmlns:cx7="http://schemas.microsoft.com/office/drawing/2016/5/13/chartex" xmlns:cx8="http://schemas.microsoft.com/office/drawing/2016/5/14/chartex" xmlns:mc="http://schemas.openxmlformats.org/markup-compatibility/2006" xmlns:aink="http://schemas.microsoft.com/office/drawing/2016/ink" xmlns:am3d="http://schemas.microsoft.com/office/drawing/2017/model3d" xmlns:o="urn:schemas-microsoft-com:office:office" xmlns:r="http://schemas.openxmlformats.org/officeDocument/2006/relationships" xmlns:m="http://schemas.openxmlformats.org/officeDocument/2006/math" xmlns:v="urn:schemas-microsoft-com:vml" xmlns:wp14="http://schemas.microsoft.com/office/word/2010/wordprocessingDrawing" xmlns:wp="http://schemas.openxmlformats.org/drawingml/2006/wordprocessingDrawing" xmlns:w10="urn:schemas-microsoft-com:office:word" xmlns:w="http://schemas.openxmlformats.org/wordprocessingml/2006/main" xmlns:w14="http://schemas.microsoft.com/office/word/2010/wordml" xmlns:w15="http://schemas.microsoft.com/office/word/2012/wordml" xmlns:w16cid="http://schemas.microsoft.com/office/word/2016/wordml/cid" xmlns:w16se="http://schemas.microsoft.com/office/word/2015/wordml/symex" xmlns:wpg="http://schemas.microsoft.com/office/word/2010/wordprocessingGroup" xmlns:wpi="http://schemas.microsoft.com/office/word/2010/wordprocessingInk" xmlns:wne="http://schemas.microsoft.com/office/word/2006/wordml" xmlns:wps="http://schemas.microsoft.com/office/word/2010/wordprocessingShape" mc:Ignorable="w14 w15 w16se w16cid wp14">
+  <w15:person w15:author="RICH Izzy">
+    <w15:presenceInfo w15:providerId="None" w15:userId="RICH Izzy"/>
+  </w15:person>
+  <w15:person w15:author="RICH Izzy [2]">
+    <w15:presenceInfo w15:providerId="AD" w15:userId="S-1-5-21-861567501-1417001333-682003330-614093"/>
+  </w15:person>
+</w15:people>
 </file>
 
 <file path=word/styles.xml><?xml version="1.0" encoding="utf-8"?>
@@ -6012,12 +9154,11 @@
     <w:lsdException w:name="Table Contemporary" w:semiHidden="1" w:unhideWhenUsed="1"/>
     <w:lsdException w:name="Table Elegant" w:semiHidden="1" w:unhideWhenUsed="1"/>
     <w:lsdException w:name="Table Professional" w:semiHidden="1" w:unhideWhenUsed="1"/>
-    <w:lsdException w:name="Table Subtle 1" w:semiHidden="1" w:unhideWhenUsed="1"/>
     <w:lsdException w:name="Table Subtle 2" w:semiHidden="1" w:unhideWhenUsed="1"/>
     <w:lsdException w:name="Table Web 1" w:semiHidden="1" w:unhideWhenUsed="1"/>
-    <w:lsdException w:name="Table Web 2" w:semiHidden="1" w:unhideWhenUsed="1"/>
     <w:lsdException w:name="Balloon Text" w:semiHidden="1" w:unhideWhenUsed="1"/>
     <w:lsdException w:name="Table Grid" w:uiPriority="39"/>
+    <w:lsdException w:name="Table Theme" w:semiHidden="1" w:unhideWhenUsed="1"/>
     <w:lsdException w:name="Placeholder Text" w:semiHidden="1"/>
     <w:lsdException w:name="No Spacing" w:uiPriority="1" w:qFormat="1"/>
     <w:lsdException w:name="Light Shading" w:uiPriority="60"/>
@@ -6235,6 +9376,8 @@
     <w:lsdException w:name="List Table 7 Colorful Accent 6" w:uiPriority="52"/>
     <w:lsdException w:name="Mention" w:semiHidden="1" w:unhideWhenUsed="1"/>
     <w:lsdException w:name="Smart Hyperlink" w:semiHidden="1" w:unhideWhenUsed="1"/>
+    <w:lsdException w:name="Hashtag" w:semiHidden="1" w:unhideWhenUsed="1"/>
+    <w:lsdException w:name="Unresolved Mention" w:semiHidden="1" w:unhideWhenUsed="1"/>
     <w:lsdException w:name="Smart Link" w:semiHidden="1" w:unhideWhenUsed="1"/>
   </w:latentStyles>
   <w:style w:type="paragraph" w:default="1" w:styleId="Normal">
@@ -6250,6 +9393,7 @@
   <w:style w:type="character" w:default="1" w:styleId="DefaultParagraphFont">
     <w:name w:val="Default Paragraph Font"/>
     <w:uiPriority w:val="1"/>
+    <w:semiHidden/>
     <w:unhideWhenUsed/>
   </w:style>
   <w:style w:type="table" w:default="1" w:styleId="TableNormal">
@@ -6387,6 +9531,119 @@
       <w:color w:val="44546A" w:themeColor="text2"/>
       <w:sz w:val="18"/>
       <w:szCs w:val="18"/>
+    </w:rPr>
+  </w:style>
+  <w:style w:type="paragraph" w:styleId="EndnoteText">
+    <w:name w:val="endnote text"/>
+    <w:basedOn w:val="Normal"/>
+    <w:link w:val="EndnoteTextChar"/>
+    <w:uiPriority w:val="99"/>
+    <w:semiHidden/>
+    <w:unhideWhenUsed/>
+    <w:rsid w:val="004E6278"/>
+  </w:style>
+  <w:style w:type="character" w:customStyle="1" w:styleId="EndnoteTextChar">
+    <w:name w:val="Endnote Text Char"/>
+    <w:basedOn w:val="DefaultParagraphFont"/>
+    <w:link w:val="EndnoteText"/>
+    <w:uiPriority w:val="99"/>
+    <w:semiHidden/>
+    <w:rsid w:val="004E6278"/>
+    <w:rPr>
+      <w:rFonts w:ascii="Times New Roman" w:eastAsia="Times New Roman" w:hAnsi="Times New Roman" w:cs="Times New Roman"/>
+      <w:sz w:val="20"/>
+      <w:szCs w:val="20"/>
+    </w:rPr>
+  </w:style>
+  <w:style w:type="character" w:styleId="EndnoteReference">
+    <w:name w:val="endnote reference"/>
+    <w:basedOn w:val="DefaultParagraphFont"/>
+    <w:uiPriority w:val="99"/>
+    <w:semiHidden/>
+    <w:unhideWhenUsed/>
+    <w:rsid w:val="004E6278"/>
+    <w:rPr>
+      <w:vertAlign w:val="superscript"/>
+    </w:rPr>
+  </w:style>
+  <w:style w:type="table" w:styleId="TableGrid">
+    <w:name w:val="Table Grid"/>
+    <w:basedOn w:val="TableNormal"/>
+    <w:uiPriority w:val="39"/>
+    <w:rsid w:val="002033EB"/>
+    <w:tblPr>
+      <w:tblInd w:w="0" w:type="nil"/>
+      <w:tblBorders>
+        <w:top w:val="single" w:sz="4" w:space="0" w:color="auto"/>
+        <w:left w:val="single" w:sz="4" w:space="0" w:color="auto"/>
+        <w:bottom w:val="single" w:sz="4" w:space="0" w:color="auto"/>
+        <w:right w:val="single" w:sz="4" w:space="0" w:color="auto"/>
+        <w:insideH w:val="single" w:sz="4" w:space="0" w:color="auto"/>
+        <w:insideV w:val="single" w:sz="4" w:space="0" w:color="auto"/>
+      </w:tblBorders>
+    </w:tblPr>
+  </w:style>
+  <w:style w:type="character" w:styleId="CommentReference">
+    <w:name w:val="annotation reference"/>
+    <w:basedOn w:val="DefaultParagraphFont"/>
+    <w:uiPriority w:val="99"/>
+    <w:semiHidden/>
+    <w:unhideWhenUsed/>
+    <w:rsid w:val="00550415"/>
+    <w:rPr>
+      <w:sz w:val="16"/>
+      <w:szCs w:val="16"/>
+    </w:rPr>
+  </w:style>
+  <w:style w:type="paragraph" w:styleId="CommentText">
+    <w:name w:val="annotation text"/>
+    <w:basedOn w:val="Normal"/>
+    <w:link w:val="CommentTextChar"/>
+    <w:uiPriority w:val="99"/>
+    <w:semiHidden/>
+    <w:unhideWhenUsed/>
+    <w:rsid w:val="00550415"/>
+  </w:style>
+  <w:style w:type="character" w:customStyle="1" w:styleId="CommentTextChar">
+    <w:name w:val="Comment Text Char"/>
+    <w:basedOn w:val="DefaultParagraphFont"/>
+    <w:link w:val="CommentText"/>
+    <w:uiPriority w:val="99"/>
+    <w:semiHidden/>
+    <w:rsid w:val="00550415"/>
+    <w:rPr>
+      <w:rFonts w:ascii="Times New Roman" w:eastAsia="Times New Roman" w:hAnsi="Times New Roman" w:cs="Times New Roman"/>
+      <w:sz w:val="20"/>
+      <w:szCs w:val="20"/>
+    </w:rPr>
+  </w:style>
+  <w:style w:type="paragraph" w:styleId="CommentSubject">
+    <w:name w:val="annotation subject"/>
+    <w:basedOn w:val="CommentText"/>
+    <w:next w:val="CommentText"/>
+    <w:link w:val="CommentSubjectChar"/>
+    <w:uiPriority w:val="99"/>
+    <w:semiHidden/>
+    <w:unhideWhenUsed/>
+    <w:rsid w:val="00550415"/>
+    <w:rPr>
+      <w:b/>
+      <w:bCs/>
+    </w:rPr>
+  </w:style>
+  <w:style w:type="character" w:customStyle="1" w:styleId="CommentSubjectChar">
+    <w:name w:val="Comment Subject Char"/>
+    <w:basedOn w:val="CommentTextChar"/>
+    <w:link w:val="CommentSubject"/>
+    <w:uiPriority w:val="99"/>
+    <w:semiHidden/>
+    <w:rsid w:val="00550415"/>
+    <w:rPr>
+      <w:rFonts w:ascii="Times New Roman" w:eastAsia="Times New Roman" w:hAnsi="Times New Roman" w:cs="Times New Roman"/>
+      <w:b/>
+      <w:bCs/>
+      <w:sz w:val="20"/>
+      <w:szCs w:val="20"/>
     </w:rPr>
   </w:style>
 </w:styles>
@@ -7218,7 +10475,7 @@
               <a:latin typeface="Helvetica" pitchFamily="2" charset="0"/>
               <a:cs typeface="Arial" panose="020B0604020202020204" pitchFamily="34" charset="0"/>
             </a:rPr>
-            <a:t>Filter LUCAS dataset for each land-use type in R to get coordinates </a:t>
+            <a:t>Filter LUCAS dataset for each land use type in R to get coordinates </a:t>
           </a:r>
         </a:p>
       </dgm:t>
@@ -8565,7 +11822,7 @@
               <a:latin typeface="Helvetica" pitchFamily="2" charset="0"/>
               <a:cs typeface="Arial" panose="020B0604020202020204" pitchFamily="34" charset="0"/>
             </a:rPr>
-            <a:t>Filter LUCAS dataset for each land-use type in R to get coordinates </a:t>
+            <a:t>Filter LUCAS dataset for each land use type in R to get coordinates </a:t>
           </a:r>
         </a:p>
       </dsp:txBody>
@@ -12093,7 +15350,7 @@
 </file>
 
 <file path=customXml/itemProps1.xml><?xml version="1.0" encoding="utf-8"?>
-<ds:datastoreItem xmlns:ds="http://schemas.openxmlformats.org/officeDocument/2006/customXml" ds:itemID="{0B4389E7-2AEB-5446-B095-F5D755E43870}">
+<ds:datastoreItem xmlns:ds="http://schemas.openxmlformats.org/officeDocument/2006/customXml" ds:itemID="{DE19FACC-B759-7343-89E7-F3CD15FD06B4}">
   <ds:schemaRefs>
     <ds:schemaRef ds:uri="http://schemas.openxmlformats.org/officeDocument/2006/bibliography"/>
   </ds:schemaRefs>

</xml_diff>